<commit_message>
Docs: Objetivos especificos actualizados
</commit_message>
<xml_diff>
--- a/Documentos/Proy BI - Airbnb_v3.docx
+++ b/Documentos/Proy BI - Airbnb_v3.docx
@@ -1,6 +1,6 @@
 
 <file path=word/document.xml><?xml version="1.0" encoding="utf-8"?>
-<w:document xmlns:wpc="http://schemas.microsoft.com/office/word/2010/wordprocessingCanvas" xmlns:cx="http://schemas.microsoft.com/office/drawing/2014/chartex" xmlns:mc="http://schemas.openxmlformats.org/markup-compatibility/2006" xmlns:o="urn:schemas-microsoft-com:office:office" xmlns:r="http://schemas.openxmlformats.org/officeDocument/2006/relationships" xmlns:m="http://schemas.openxmlformats.org/officeDocument/2006/math" xmlns:v="urn:schemas-microsoft-com:vml" xmlns:wp14="http://schemas.microsoft.com/office/word/2010/wordprocessingDrawing" xmlns:wp="http://schemas.openxmlformats.org/drawingml/2006/wordprocessingDrawing" xmlns:w10="urn:schemas-microsoft-com:office:word" xmlns:w="http://schemas.openxmlformats.org/wordprocessingml/2006/main" xmlns:w14="http://schemas.microsoft.com/office/word/2010/wordml" xmlns:w15="http://schemas.microsoft.com/office/word/2012/wordml" xmlns:w16se="http://schemas.microsoft.com/office/word/2015/wordml/symex" xmlns:wpg="http://schemas.microsoft.com/office/word/2010/wordprocessingGroup" xmlns:wpi="http://schemas.microsoft.com/office/word/2010/wordprocessingInk" xmlns:wne="http://schemas.microsoft.com/office/word/2006/wordml" xmlns:wps="http://schemas.microsoft.com/office/word/2010/wordprocessingShape" mc:Ignorable="w14 w15 w16se wp14">
+<w:document xmlns:wpc="http://schemas.microsoft.com/office/word/2010/wordprocessingCanvas" xmlns:cx="http://schemas.microsoft.com/office/drawing/2014/chartex" xmlns:cx1="http://schemas.microsoft.com/office/drawing/2015/9/8/chartex" xmlns:cx2="http://schemas.microsoft.com/office/drawing/2015/10/21/chartex" xmlns:cx3="http://schemas.microsoft.com/office/drawing/2016/5/9/chartex" xmlns:cx4="http://schemas.microsoft.com/office/drawing/2016/5/10/chartex" xmlns:cx5="http://schemas.microsoft.com/office/drawing/2016/5/11/chartex" xmlns:cx6="http://schemas.microsoft.com/office/drawing/2016/5/12/chartex" xmlns:cx7="http://schemas.microsoft.com/office/drawing/2016/5/13/chartex" xmlns:cx8="http://schemas.microsoft.com/office/drawing/2016/5/14/chartex" xmlns:mc="http://schemas.openxmlformats.org/markup-compatibility/2006" xmlns:aink="http://schemas.microsoft.com/office/drawing/2016/ink" xmlns:am3d="http://schemas.microsoft.com/office/drawing/2017/model3d" xmlns:o="urn:schemas-microsoft-com:office:office" xmlns:oel="http://schemas.microsoft.com/office/2019/extlst" xmlns:r="http://schemas.openxmlformats.org/officeDocument/2006/relationships" xmlns:m="http://schemas.openxmlformats.org/officeDocument/2006/math" xmlns:v="urn:schemas-microsoft-com:vml" xmlns:wp14="http://schemas.microsoft.com/office/word/2010/wordprocessingDrawing" xmlns:wp="http://schemas.openxmlformats.org/drawingml/2006/wordprocessingDrawing" xmlns:w10="urn:schemas-microsoft-com:office:word" xmlns:w="http://schemas.openxmlformats.org/wordprocessingml/2006/main" xmlns:w14="http://schemas.microsoft.com/office/word/2010/wordml" xmlns:w15="http://schemas.microsoft.com/office/word/2012/wordml" xmlns:w16cex="http://schemas.microsoft.com/office/word/2018/wordml/cex" xmlns:w16cid="http://schemas.microsoft.com/office/word/2016/wordml/cid" xmlns:w16="http://schemas.microsoft.com/office/word/2018/wordml" xmlns:w16du="http://schemas.microsoft.com/office/word/2023/wordml/word16du" xmlns:w16sdtdh="http://schemas.microsoft.com/office/word/2020/wordml/sdtdatahash" xmlns:w16sdtfl="http://schemas.microsoft.com/office/word/2024/wordml/sdtformatlock" xmlns:w16se="http://schemas.microsoft.com/office/word/2015/wordml/symex" xmlns:wpg="http://schemas.microsoft.com/office/word/2010/wordprocessingGroup" xmlns:wpi="http://schemas.microsoft.com/office/word/2010/wordprocessingInk" xmlns:wne="http://schemas.microsoft.com/office/word/2006/wordml" xmlns:wps="http://schemas.microsoft.com/office/word/2010/wordprocessingShape" mc:Ignorable="w14 w15 w16se w16cid w16 w16cex w16sdtdh w16sdtfl w16du wp14">
   <w:body>
     <w:p>
       <w:pPr>
@@ -9,14 +9,12 @@
         <w:rPr>
           <w:rFonts w:ascii="Times New Roman" w:hAnsi="Times New Roman" w:cs="Times New Roman"/>
           <w:b/>
-          <w:lang w:val="es-PE"/>
         </w:rPr>
       </w:pPr>
       <w:r>
         <w:rPr>
           <w:rFonts w:ascii="Times New Roman" w:hAnsi="Times New Roman" w:cs="Times New Roman"/>
           <w:b/>
-          <w:lang w:val="es-PE"/>
         </w:rPr>
         <w:t>UNIVERSIDAD DE SAN MARTÍN DE PORRES</w:t>
       </w:r>
@@ -27,13 +25,11 @@
         <w:jc w:val="center"/>
         <w:rPr>
           <w:rFonts w:ascii="Times New Roman" w:hAnsi="Times New Roman" w:cs="Times New Roman"/>
-          <w:lang w:val="es-PE"/>
-        </w:rPr>
-      </w:pPr>
-      <w:r>
-        <w:rPr>
-          <w:rFonts w:ascii="Times New Roman" w:hAnsi="Times New Roman" w:cs="Times New Roman"/>
-          <w:lang w:val="es-PE"/>
+        </w:rPr>
+      </w:pPr>
+      <w:r>
+        <w:rPr>
+          <w:rFonts w:ascii="Times New Roman" w:hAnsi="Times New Roman" w:cs="Times New Roman"/>
         </w:rPr>
         <w:t>FACULTAD DE INGENIERÍA Y ARQUITECTURA</w:t>
       </w:r>
@@ -44,13 +40,11 @@
         <w:jc w:val="center"/>
         <w:rPr>
           <w:rFonts w:ascii="Times New Roman" w:hAnsi="Times New Roman" w:cs="Times New Roman"/>
-          <w:lang w:val="es-PE"/>
-        </w:rPr>
-      </w:pPr>
-      <w:r>
-        <w:rPr>
-          <w:rFonts w:ascii="Times New Roman" w:hAnsi="Times New Roman" w:cs="Times New Roman"/>
-          <w:lang w:val="es-PE"/>
+        </w:rPr>
+      </w:pPr>
+      <w:r>
+        <w:rPr>
+          <w:rFonts w:ascii="Times New Roman" w:hAnsi="Times New Roman" w:cs="Times New Roman"/>
         </w:rPr>
         <w:t>ESCUELA PROFESIONAL DE INGENIERÍA DE COMPUTACIÓN Y SISTEMAS</w:t>
       </w:r>
@@ -61,7 +55,6 @@
         <w:jc w:val="center"/>
         <w:rPr>
           <w:rFonts w:ascii="Times New Roman" w:hAnsi="Times New Roman" w:cs="Times New Roman"/>
-          <w:lang w:val="es-PE"/>
         </w:rPr>
       </w:pPr>
     </w:p>
@@ -71,15 +64,11 @@
         <w:jc w:val="center"/>
         <w:rPr>
           <w:rFonts w:ascii="Times New Roman" w:hAnsi="Times New Roman" w:cs="Times New Roman"/>
-          <w:lang w:val="es-PE"/>
-        </w:rPr>
-      </w:pPr>
-      <w:r>
-        <w:rPr>
-          <w:noProof/>
-        </w:rPr>
+        </w:rPr>
+      </w:pPr>
+      <w:r>
         <w:drawing>
-          <wp:inline distT="0" distB="0" distL="0" distR="0">
+          <wp:inline distT="0" distB="0" distL="0" distR="0" wp14:anchorId="7BF1C935" wp14:editId="1C436EFE">
             <wp:extent cx="1202353" cy="1335819"/>
             <wp:effectExtent l="0" t="0" r="0" b="0"/>
             <wp:docPr id="2" name="Imagen 2" descr="Universidad de San Martín de Porres - Wikipedia, la enciclopedia libre"/>
@@ -137,7 +126,6 @@
         <w:jc w:val="center"/>
         <w:rPr>
           <w:rFonts w:ascii="Times New Roman" w:hAnsi="Times New Roman" w:cs="Times New Roman"/>
-          <w:lang w:val="es-PE"/>
         </w:rPr>
       </w:pPr>
     </w:p>
@@ -148,24 +136,14 @@
         <w:rPr>
           <w:rFonts w:ascii="Times New Roman" w:hAnsi="Times New Roman" w:cs="Times New Roman"/>
           <w:b/>
-          <w:lang w:val="es-PE"/>
         </w:rPr>
       </w:pPr>
       <w:r>
         <w:rPr>
           <w:rFonts w:ascii="Times New Roman" w:hAnsi="Times New Roman" w:cs="Times New Roman"/>
           <w:b/>
-          <w:lang w:val="es-PE"/>
-        </w:rPr>
-        <w:t xml:space="preserve">PROYECTO </w:t>
-      </w:r>
-      <w:r>
-        <w:rPr>
-          <w:rFonts w:ascii="Times New Roman" w:hAnsi="Times New Roman" w:cs="Times New Roman"/>
-          <w:b/>
-          <w:lang w:val="es-PE"/>
-        </w:rPr>
-        <w:t>BI GRUPO 2</w:t>
+        </w:rPr>
+        <w:t>PROYECTO BI GRUPO 2</w:t>
       </w:r>
     </w:p>
     <w:p>
@@ -174,7 +152,6 @@
         <w:jc w:val="center"/>
         <w:rPr>
           <w:rFonts w:ascii="Times New Roman" w:hAnsi="Times New Roman" w:cs="Times New Roman"/>
-          <w:lang w:val="es-PE"/>
         </w:rPr>
       </w:pPr>
     </w:p>
@@ -185,14 +162,12 @@
         <w:rPr>
           <w:rFonts w:ascii="Times New Roman" w:hAnsi="Times New Roman" w:cs="Times New Roman"/>
           <w:b/>
-          <w:lang w:val="es-PE"/>
         </w:rPr>
       </w:pPr>
       <w:r>
         <w:rPr>
           <w:rFonts w:ascii="Times New Roman" w:hAnsi="Times New Roman" w:cs="Times New Roman"/>
           <w:b/>
-          <w:lang w:val="es-PE"/>
         </w:rPr>
         <w:t>INTEGRANTES:</w:t>
       </w:r>
@@ -203,14 +178,12 @@
         <w:jc w:val="center"/>
         <w:rPr>
           <w:rFonts w:ascii="Times New Roman" w:hAnsi="Times New Roman" w:cs="Times New Roman"/>
-          <w:lang w:val="es-PE"/>
         </w:rPr>
       </w:pPr>
       <w:proofErr w:type="spellStart"/>
       <w:r>
         <w:rPr>
           <w:rFonts w:ascii="Times New Roman" w:hAnsi="Times New Roman" w:cs="Times New Roman"/>
-          <w:lang w:val="es-PE"/>
         </w:rPr>
         <w:t>Lezma</w:t>
       </w:r>
@@ -218,25 +191,8 @@
       <w:r>
         <w:rPr>
           <w:rFonts w:ascii="Times New Roman" w:hAnsi="Times New Roman" w:cs="Times New Roman"/>
-          <w:lang w:val="es-PE"/>
-        </w:rPr>
-        <w:t xml:space="preserve"> Chuchón, </w:t>
-      </w:r>
-      <w:proofErr w:type="spellStart"/>
-      <w:r>
-        <w:rPr>
-          <w:rFonts w:ascii="Times New Roman" w:hAnsi="Times New Roman" w:cs="Times New Roman"/>
-          <w:lang w:val="es-PE"/>
-        </w:rPr>
-        <w:t>Samantha</w:t>
-      </w:r>
-      <w:proofErr w:type="spellEnd"/>
-      <w:r>
-        <w:rPr>
-          <w:rFonts w:ascii="Times New Roman" w:hAnsi="Times New Roman" w:cs="Times New Roman"/>
-          <w:lang w:val="es-PE"/>
-        </w:rPr>
-        <w:t xml:space="preserve"> Alejandra</w:t>
+        </w:rPr>
+        <w:t xml:space="preserve"> Chuchón, Samantha Alejandra</w:t>
       </w:r>
     </w:p>
     <w:p>
@@ -245,15 +201,49 @@
         <w:jc w:val="center"/>
         <w:rPr>
           <w:rFonts w:ascii="Times New Roman" w:hAnsi="Times New Roman" w:cs="Times New Roman"/>
-          <w:lang w:val="es-PE"/>
-        </w:rPr>
-      </w:pPr>
-      <w:r>
-        <w:rPr>
-          <w:rFonts w:ascii="Times New Roman" w:hAnsi="Times New Roman" w:cs="Times New Roman"/>
-          <w:lang w:val="es-PE"/>
-        </w:rPr>
-        <w:t>Lopez Vilchez, Yannella Andrea</w:t>
+        </w:rPr>
+      </w:pPr>
+      <w:proofErr w:type="spellStart"/>
+      <w:r>
+        <w:rPr>
+          <w:rFonts w:ascii="Times New Roman" w:hAnsi="Times New Roman" w:cs="Times New Roman"/>
+        </w:rPr>
+        <w:t>Lopez</w:t>
+      </w:r>
+      <w:proofErr w:type="spellEnd"/>
+      <w:r>
+        <w:rPr>
+          <w:rFonts w:ascii="Times New Roman" w:hAnsi="Times New Roman" w:cs="Times New Roman"/>
+        </w:rPr>
+        <w:t xml:space="preserve"> </w:t>
+      </w:r>
+      <w:proofErr w:type="spellStart"/>
+      <w:r>
+        <w:rPr>
+          <w:rFonts w:ascii="Times New Roman" w:hAnsi="Times New Roman" w:cs="Times New Roman"/>
+        </w:rPr>
+        <w:t>Vilchez</w:t>
+      </w:r>
+      <w:proofErr w:type="spellEnd"/>
+      <w:r>
+        <w:rPr>
+          <w:rFonts w:ascii="Times New Roman" w:hAnsi="Times New Roman" w:cs="Times New Roman"/>
+        </w:rPr>
+        <w:t xml:space="preserve">, </w:t>
+      </w:r>
+      <w:proofErr w:type="spellStart"/>
+      <w:r>
+        <w:rPr>
+          <w:rFonts w:ascii="Times New Roman" w:hAnsi="Times New Roman" w:cs="Times New Roman"/>
+        </w:rPr>
+        <w:t>Yannella</w:t>
+      </w:r>
+      <w:proofErr w:type="spellEnd"/>
+      <w:r>
+        <w:rPr>
+          <w:rFonts w:ascii="Times New Roman" w:hAnsi="Times New Roman" w:cs="Times New Roman"/>
+        </w:rPr>
+        <w:t xml:space="preserve"> Andrea</w:t>
       </w:r>
     </w:p>
     <w:p>
@@ -262,24 +252,13 @@
         <w:jc w:val="center"/>
         <w:rPr>
           <w:rFonts w:ascii="Times New Roman" w:hAnsi="Times New Roman" w:cs="Times New Roman"/>
-          <w:lang w:val="es-PE"/>
-        </w:rPr>
-      </w:pPr>
-      <w:proofErr w:type="spellStart"/>
-      <w:r>
-        <w:rPr>
-          <w:rFonts w:ascii="Times New Roman" w:hAnsi="Times New Roman" w:cs="Times New Roman"/>
-          <w:lang w:val="es-PE"/>
-        </w:rPr>
-        <w:t>Tompson</w:t>
-      </w:r>
-      <w:proofErr w:type="spellEnd"/>
-      <w:r>
-        <w:rPr>
-          <w:rFonts w:ascii="Times New Roman" w:hAnsi="Times New Roman" w:cs="Times New Roman"/>
-          <w:lang w:val="es-PE"/>
-        </w:rPr>
-        <w:t xml:space="preserve"> Carrillo, Shirley Lucia</w:t>
+        </w:rPr>
+      </w:pPr>
+      <w:r>
+        <w:rPr>
+          <w:rFonts w:ascii="Times New Roman" w:hAnsi="Times New Roman" w:cs="Times New Roman"/>
+        </w:rPr>
+        <w:t>Tompson Carrillo, Shirley Lucia</w:t>
       </w:r>
     </w:p>
     <w:p>
@@ -288,7 +267,6 @@
         <w:jc w:val="center"/>
         <w:rPr>
           <w:rFonts w:ascii="Times New Roman" w:hAnsi="Times New Roman" w:cs="Times New Roman"/>
-          <w:lang w:val="es-PE"/>
         </w:rPr>
       </w:pPr>
     </w:p>
@@ -298,7 +276,6 @@
         <w:jc w:val="center"/>
         <w:rPr>
           <w:rFonts w:ascii="Times New Roman" w:hAnsi="Times New Roman" w:cs="Times New Roman"/>
-          <w:lang w:val="es-PE"/>
         </w:rPr>
       </w:pPr>
     </w:p>
@@ -309,14 +286,12 @@
         <w:rPr>
           <w:rFonts w:ascii="Times New Roman" w:hAnsi="Times New Roman" w:cs="Times New Roman"/>
           <w:b/>
-          <w:lang w:val="es-PE"/>
         </w:rPr>
       </w:pPr>
       <w:r>
         <w:rPr>
           <w:rFonts w:ascii="Times New Roman" w:hAnsi="Times New Roman" w:cs="Times New Roman"/>
           <w:b/>
-          <w:lang w:val="es-PE"/>
         </w:rPr>
         <w:t>DOCENTE</w:t>
       </w:r>
@@ -327,13 +302,11 @@
         <w:jc w:val="center"/>
         <w:rPr>
           <w:rFonts w:ascii="Times New Roman" w:hAnsi="Times New Roman" w:cs="Times New Roman"/>
-          <w:lang w:val="es-PE"/>
-        </w:rPr>
-      </w:pPr>
-      <w:r>
-        <w:rPr>
-          <w:rFonts w:ascii="Times New Roman" w:hAnsi="Times New Roman" w:cs="Times New Roman"/>
-          <w:lang w:val="es-PE"/>
+        </w:rPr>
+      </w:pPr>
+      <w:r>
+        <w:rPr>
+          <w:rFonts w:ascii="Times New Roman" w:hAnsi="Times New Roman" w:cs="Times New Roman"/>
         </w:rPr>
         <w:t>JEAN CARLO JESUS VALLEJOS PONGO</w:t>
       </w:r>
@@ -345,14 +318,12 @@
         <w:rPr>
           <w:rFonts w:ascii="Times New Roman" w:hAnsi="Times New Roman" w:cs="Times New Roman"/>
           <w:b/>
-          <w:lang w:val="es-PE"/>
         </w:rPr>
       </w:pPr>
       <w:r>
         <w:rPr>
           <w:rFonts w:ascii="Times New Roman" w:hAnsi="Times New Roman" w:cs="Times New Roman"/>
           <w:b/>
-          <w:lang w:val="es-PE"/>
         </w:rPr>
         <w:t xml:space="preserve">LIMA-PERÚ </w:t>
       </w:r>
@@ -361,21 +332,16 @@
       <w:pPr>
         <w:spacing w:line="480" w:lineRule="auto"/>
         <w:jc w:val="center"/>
-        <w:rPr>
-          <w:lang w:val="es-PE"/>
-        </w:rPr>
-      </w:pPr>
-      <w:r>
-        <w:rPr>
-          <w:rFonts w:ascii="Times New Roman" w:hAnsi="Times New Roman" w:cs="Times New Roman"/>
-          <w:lang w:val="es-PE"/>
+      </w:pPr>
+      <w:r>
+        <w:rPr>
+          <w:rFonts w:ascii="Times New Roman" w:hAnsi="Times New Roman" w:cs="Times New Roman"/>
         </w:rPr>
         <w:t>2025-I</w:t>
       </w:r>
       <w:r>
         <w:rPr>
           <w:rFonts w:ascii="Times New Roman" w:hAnsi="Times New Roman" w:cs="Times New Roman"/>
-          <w:lang w:val="es-PE"/>
         </w:rPr>
         <w:t>I</w:t>
       </w:r>
@@ -387,7 +353,6 @@
           <w:color w:val="auto"/>
           <w:sz w:val="26"/>
           <w:szCs w:val="26"/>
-          <w:lang w:val="es-ES"/>
         </w:rPr>
         <w:id w:val="207389600"/>
         <w:docPartObj>
@@ -422,7 +387,6 @@
               <w:color w:val="auto"/>
               <w:sz w:val="26"/>
               <w:szCs w:val="26"/>
-              <w:lang w:val="es-ES"/>
             </w:rPr>
             <w:t>ÍNDICE</w:t>
           </w:r>
@@ -437,7 +401,6 @@
             <w:spacing w:line="480" w:lineRule="auto"/>
             <w:rPr>
               <w:rFonts w:ascii="Times New Roman" w:eastAsiaTheme="minorEastAsia" w:hAnsi="Times New Roman" w:cs="Times New Roman"/>
-              <w:noProof/>
               <w:sz w:val="26"/>
               <w:szCs w:val="26"/>
             </w:rPr>
@@ -471,7 +434,6 @@
               <w:rPr>
                 <w:rStyle w:val="Hipervnculo"/>
                 <w:rFonts w:ascii="Times New Roman" w:hAnsi="Times New Roman" w:cs="Times New Roman"/>
-                <w:noProof/>
                 <w:sz w:val="26"/>
                 <w:szCs w:val="26"/>
               </w:rPr>
@@ -480,7 +442,6 @@
             <w:r>
               <w:rPr>
                 <w:rFonts w:ascii="Times New Roman" w:eastAsiaTheme="minorEastAsia" w:hAnsi="Times New Roman" w:cs="Times New Roman"/>
-                <w:noProof/>
                 <w:sz w:val="26"/>
                 <w:szCs w:val="26"/>
               </w:rPr>
@@ -490,7 +451,6 @@
               <w:rPr>
                 <w:rStyle w:val="Hipervnculo"/>
                 <w:rFonts w:ascii="Times New Roman" w:hAnsi="Times New Roman" w:cs="Times New Roman"/>
-                <w:noProof/>
                 <w:sz w:val="26"/>
                 <w:szCs w:val="26"/>
               </w:rPr>
@@ -499,7 +459,6 @@
             <w:r>
               <w:rPr>
                 <w:rFonts w:ascii="Times New Roman" w:hAnsi="Times New Roman" w:cs="Times New Roman"/>
-                <w:noProof/>
                 <w:webHidden/>
                 <w:sz w:val="26"/>
                 <w:szCs w:val="26"/>
@@ -509,7 +468,6 @@
             <w:r>
               <w:rPr>
                 <w:rFonts w:ascii="Times New Roman" w:hAnsi="Times New Roman" w:cs="Times New Roman"/>
-                <w:noProof/>
                 <w:webHidden/>
                 <w:sz w:val="26"/>
                 <w:szCs w:val="26"/>
@@ -519,7 +477,6 @@
             <w:r>
               <w:rPr>
                 <w:rFonts w:ascii="Times New Roman" w:hAnsi="Times New Roman" w:cs="Times New Roman"/>
-                <w:noProof/>
                 <w:webHidden/>
                 <w:sz w:val="26"/>
                 <w:szCs w:val="26"/>
@@ -529,16 +486,14 @@
             <w:r>
               <w:rPr>
                 <w:rFonts w:ascii="Times New Roman" w:hAnsi="Times New Roman" w:cs="Times New Roman"/>
-                <w:noProof/>
-                <w:webHidden/>
-                <w:sz w:val="26"/>
-                <w:szCs w:val="26"/>
-              </w:rPr>
-            </w:r>
-            <w:r>
-              <w:rPr>
-                <w:rFonts w:ascii="Times New Roman" w:hAnsi="Times New Roman" w:cs="Times New Roman"/>
-                <w:noProof/>
+                <w:webHidden/>
+                <w:sz w:val="26"/>
+                <w:szCs w:val="26"/>
+              </w:rPr>
+            </w:r>
+            <w:r>
+              <w:rPr>
+                <w:rFonts w:ascii="Times New Roman" w:hAnsi="Times New Roman" w:cs="Times New Roman"/>
                 <w:webHidden/>
                 <w:sz w:val="26"/>
                 <w:szCs w:val="26"/>
@@ -548,7 +503,6 @@
             <w:r>
               <w:rPr>
                 <w:rFonts w:ascii="Times New Roman" w:hAnsi="Times New Roman" w:cs="Times New Roman"/>
-                <w:noProof/>
                 <w:webHidden/>
                 <w:sz w:val="26"/>
                 <w:szCs w:val="26"/>
@@ -558,7 +512,6 @@
             <w:r>
               <w:rPr>
                 <w:rFonts w:ascii="Times New Roman" w:hAnsi="Times New Roman" w:cs="Times New Roman"/>
-                <w:noProof/>
                 <w:webHidden/>
                 <w:sz w:val="26"/>
                 <w:szCs w:val="26"/>
@@ -577,7 +530,6 @@
             <w:spacing w:line="480" w:lineRule="auto"/>
             <w:rPr>
               <w:rFonts w:ascii="Times New Roman" w:eastAsiaTheme="minorEastAsia" w:hAnsi="Times New Roman" w:cs="Times New Roman"/>
-              <w:noProof/>
               <w:sz w:val="26"/>
               <w:szCs w:val="26"/>
             </w:rPr>
@@ -587,7 +539,6 @@
               <w:rPr>
                 <w:rStyle w:val="Hipervnculo"/>
                 <w:rFonts w:ascii="Times New Roman" w:hAnsi="Times New Roman" w:cs="Times New Roman"/>
-                <w:noProof/>
                 <w:sz w:val="26"/>
                 <w:szCs w:val="26"/>
               </w:rPr>
@@ -596,7 +547,6 @@
             <w:r>
               <w:rPr>
                 <w:rFonts w:ascii="Times New Roman" w:eastAsiaTheme="minorEastAsia" w:hAnsi="Times New Roman" w:cs="Times New Roman"/>
-                <w:noProof/>
                 <w:sz w:val="26"/>
                 <w:szCs w:val="26"/>
               </w:rPr>
@@ -606,7 +556,6 @@
               <w:rPr>
                 <w:rStyle w:val="Hipervnculo"/>
                 <w:rFonts w:ascii="Times New Roman" w:hAnsi="Times New Roman" w:cs="Times New Roman"/>
-                <w:noProof/>
                 <w:sz w:val="26"/>
                 <w:szCs w:val="26"/>
               </w:rPr>
@@ -615,7 +564,6 @@
             <w:r>
               <w:rPr>
                 <w:rFonts w:ascii="Times New Roman" w:hAnsi="Times New Roman" w:cs="Times New Roman"/>
-                <w:noProof/>
                 <w:webHidden/>
                 <w:sz w:val="26"/>
                 <w:szCs w:val="26"/>
@@ -625,7 +573,6 @@
             <w:r>
               <w:rPr>
                 <w:rFonts w:ascii="Times New Roman" w:hAnsi="Times New Roman" w:cs="Times New Roman"/>
-                <w:noProof/>
                 <w:webHidden/>
                 <w:sz w:val="26"/>
                 <w:szCs w:val="26"/>
@@ -635,7 +582,6 @@
             <w:r>
               <w:rPr>
                 <w:rFonts w:ascii="Times New Roman" w:hAnsi="Times New Roman" w:cs="Times New Roman"/>
-                <w:noProof/>
                 <w:webHidden/>
                 <w:sz w:val="26"/>
                 <w:szCs w:val="26"/>
@@ -645,16 +591,14 @@
             <w:r>
               <w:rPr>
                 <w:rFonts w:ascii="Times New Roman" w:hAnsi="Times New Roman" w:cs="Times New Roman"/>
-                <w:noProof/>
-                <w:webHidden/>
-                <w:sz w:val="26"/>
-                <w:szCs w:val="26"/>
-              </w:rPr>
-            </w:r>
-            <w:r>
-              <w:rPr>
-                <w:rFonts w:ascii="Times New Roman" w:hAnsi="Times New Roman" w:cs="Times New Roman"/>
-                <w:noProof/>
+                <w:webHidden/>
+                <w:sz w:val="26"/>
+                <w:szCs w:val="26"/>
+              </w:rPr>
+            </w:r>
+            <w:r>
+              <w:rPr>
+                <w:rFonts w:ascii="Times New Roman" w:hAnsi="Times New Roman" w:cs="Times New Roman"/>
                 <w:webHidden/>
                 <w:sz w:val="26"/>
                 <w:szCs w:val="26"/>
@@ -664,7 +608,6 @@
             <w:r>
               <w:rPr>
                 <w:rFonts w:ascii="Times New Roman" w:hAnsi="Times New Roman" w:cs="Times New Roman"/>
-                <w:noProof/>
                 <w:webHidden/>
                 <w:sz w:val="26"/>
                 <w:szCs w:val="26"/>
@@ -674,7 +617,6 @@
             <w:r>
               <w:rPr>
                 <w:rFonts w:ascii="Times New Roman" w:hAnsi="Times New Roman" w:cs="Times New Roman"/>
-                <w:noProof/>
                 <w:webHidden/>
                 <w:sz w:val="26"/>
                 <w:szCs w:val="26"/>
@@ -693,7 +635,6 @@
             <w:spacing w:line="480" w:lineRule="auto"/>
             <w:rPr>
               <w:rFonts w:ascii="Times New Roman" w:eastAsiaTheme="minorEastAsia" w:hAnsi="Times New Roman" w:cs="Times New Roman"/>
-              <w:noProof/>
               <w:sz w:val="26"/>
               <w:szCs w:val="26"/>
             </w:rPr>
@@ -703,7 +644,6 @@
               <w:rPr>
                 <w:rStyle w:val="Hipervnculo"/>
                 <w:rFonts w:ascii="Times New Roman" w:hAnsi="Times New Roman" w:cs="Times New Roman"/>
-                <w:noProof/>
                 <w:sz w:val="26"/>
                 <w:szCs w:val="26"/>
               </w:rPr>
@@ -712,7 +652,6 @@
             <w:r>
               <w:rPr>
                 <w:rFonts w:ascii="Times New Roman" w:eastAsiaTheme="minorEastAsia" w:hAnsi="Times New Roman" w:cs="Times New Roman"/>
-                <w:noProof/>
                 <w:sz w:val="26"/>
                 <w:szCs w:val="26"/>
               </w:rPr>
@@ -722,7 +661,6 @@
               <w:rPr>
                 <w:rStyle w:val="Hipervnculo"/>
                 <w:rFonts w:ascii="Times New Roman" w:hAnsi="Times New Roman" w:cs="Times New Roman"/>
-                <w:noProof/>
                 <w:sz w:val="26"/>
                 <w:szCs w:val="26"/>
               </w:rPr>
@@ -731,7 +669,6 @@
             <w:r>
               <w:rPr>
                 <w:rFonts w:ascii="Times New Roman" w:hAnsi="Times New Roman" w:cs="Times New Roman"/>
-                <w:noProof/>
                 <w:webHidden/>
                 <w:sz w:val="26"/>
                 <w:szCs w:val="26"/>
@@ -741,7 +678,6 @@
             <w:r>
               <w:rPr>
                 <w:rFonts w:ascii="Times New Roman" w:hAnsi="Times New Roman" w:cs="Times New Roman"/>
-                <w:noProof/>
                 <w:webHidden/>
                 <w:sz w:val="26"/>
                 <w:szCs w:val="26"/>
@@ -751,7 +687,6 @@
             <w:r>
               <w:rPr>
                 <w:rFonts w:ascii="Times New Roman" w:hAnsi="Times New Roman" w:cs="Times New Roman"/>
-                <w:noProof/>
                 <w:webHidden/>
                 <w:sz w:val="26"/>
                 <w:szCs w:val="26"/>
@@ -761,16 +696,14 @@
             <w:r>
               <w:rPr>
                 <w:rFonts w:ascii="Times New Roman" w:hAnsi="Times New Roman" w:cs="Times New Roman"/>
-                <w:noProof/>
-                <w:webHidden/>
-                <w:sz w:val="26"/>
-                <w:szCs w:val="26"/>
-              </w:rPr>
-            </w:r>
-            <w:r>
-              <w:rPr>
-                <w:rFonts w:ascii="Times New Roman" w:hAnsi="Times New Roman" w:cs="Times New Roman"/>
-                <w:noProof/>
+                <w:webHidden/>
+                <w:sz w:val="26"/>
+                <w:szCs w:val="26"/>
+              </w:rPr>
+            </w:r>
+            <w:r>
+              <w:rPr>
+                <w:rFonts w:ascii="Times New Roman" w:hAnsi="Times New Roman" w:cs="Times New Roman"/>
                 <w:webHidden/>
                 <w:sz w:val="26"/>
                 <w:szCs w:val="26"/>
@@ -780,7 +713,6 @@
             <w:r>
               <w:rPr>
                 <w:rFonts w:ascii="Times New Roman" w:hAnsi="Times New Roman" w:cs="Times New Roman"/>
-                <w:noProof/>
                 <w:webHidden/>
                 <w:sz w:val="26"/>
                 <w:szCs w:val="26"/>
@@ -790,7 +722,6 @@
             <w:r>
               <w:rPr>
                 <w:rFonts w:ascii="Times New Roman" w:hAnsi="Times New Roman" w:cs="Times New Roman"/>
-                <w:noProof/>
                 <w:webHidden/>
                 <w:sz w:val="26"/>
                 <w:szCs w:val="26"/>
@@ -809,7 +740,6 @@
             <w:spacing w:line="480" w:lineRule="auto"/>
             <w:rPr>
               <w:rFonts w:ascii="Times New Roman" w:eastAsiaTheme="minorEastAsia" w:hAnsi="Times New Roman" w:cs="Times New Roman"/>
-              <w:noProof/>
               <w:sz w:val="26"/>
               <w:szCs w:val="26"/>
             </w:rPr>
@@ -819,7 +749,6 @@
               <w:rPr>
                 <w:rStyle w:val="Hipervnculo"/>
                 <w:rFonts w:ascii="Times New Roman" w:hAnsi="Times New Roman" w:cs="Times New Roman"/>
-                <w:noProof/>
                 <w:sz w:val="26"/>
                 <w:szCs w:val="26"/>
               </w:rPr>
@@ -828,7 +757,6 @@
             <w:r>
               <w:rPr>
                 <w:rFonts w:ascii="Times New Roman" w:eastAsiaTheme="minorEastAsia" w:hAnsi="Times New Roman" w:cs="Times New Roman"/>
-                <w:noProof/>
                 <w:sz w:val="26"/>
                 <w:szCs w:val="26"/>
               </w:rPr>
@@ -838,7 +766,6 @@
               <w:rPr>
                 <w:rStyle w:val="Hipervnculo"/>
                 <w:rFonts w:ascii="Times New Roman" w:hAnsi="Times New Roman" w:cs="Times New Roman"/>
-                <w:noProof/>
                 <w:sz w:val="26"/>
                 <w:szCs w:val="26"/>
               </w:rPr>
@@ -847,7 +774,6 @@
             <w:r>
               <w:rPr>
                 <w:rFonts w:ascii="Times New Roman" w:hAnsi="Times New Roman" w:cs="Times New Roman"/>
-                <w:noProof/>
                 <w:webHidden/>
                 <w:sz w:val="26"/>
                 <w:szCs w:val="26"/>
@@ -857,7 +783,6 @@
             <w:r>
               <w:rPr>
                 <w:rFonts w:ascii="Times New Roman" w:hAnsi="Times New Roman" w:cs="Times New Roman"/>
-                <w:noProof/>
                 <w:webHidden/>
                 <w:sz w:val="26"/>
                 <w:szCs w:val="26"/>
@@ -867,7 +792,6 @@
             <w:r>
               <w:rPr>
                 <w:rFonts w:ascii="Times New Roman" w:hAnsi="Times New Roman" w:cs="Times New Roman"/>
-                <w:noProof/>
                 <w:webHidden/>
                 <w:sz w:val="26"/>
                 <w:szCs w:val="26"/>
@@ -877,16 +801,14 @@
             <w:r>
               <w:rPr>
                 <w:rFonts w:ascii="Times New Roman" w:hAnsi="Times New Roman" w:cs="Times New Roman"/>
-                <w:noProof/>
-                <w:webHidden/>
-                <w:sz w:val="26"/>
-                <w:szCs w:val="26"/>
-              </w:rPr>
-            </w:r>
-            <w:r>
-              <w:rPr>
-                <w:rFonts w:ascii="Times New Roman" w:hAnsi="Times New Roman" w:cs="Times New Roman"/>
-                <w:noProof/>
+                <w:webHidden/>
+                <w:sz w:val="26"/>
+                <w:szCs w:val="26"/>
+              </w:rPr>
+            </w:r>
+            <w:r>
+              <w:rPr>
+                <w:rFonts w:ascii="Times New Roman" w:hAnsi="Times New Roman" w:cs="Times New Roman"/>
                 <w:webHidden/>
                 <w:sz w:val="26"/>
                 <w:szCs w:val="26"/>
@@ -896,7 +818,6 @@
             <w:r>
               <w:rPr>
                 <w:rFonts w:ascii="Times New Roman" w:hAnsi="Times New Roman" w:cs="Times New Roman"/>
-                <w:noProof/>
                 <w:webHidden/>
                 <w:sz w:val="26"/>
                 <w:szCs w:val="26"/>
@@ -906,7 +827,6 @@
             <w:r>
               <w:rPr>
                 <w:rFonts w:ascii="Times New Roman" w:hAnsi="Times New Roman" w:cs="Times New Roman"/>
-                <w:noProof/>
                 <w:webHidden/>
                 <w:sz w:val="26"/>
                 <w:szCs w:val="26"/>
@@ -925,7 +845,6 @@
             <w:spacing w:line="480" w:lineRule="auto"/>
             <w:rPr>
               <w:rFonts w:ascii="Times New Roman" w:eastAsiaTheme="minorEastAsia" w:hAnsi="Times New Roman" w:cs="Times New Roman"/>
-              <w:noProof/>
               <w:sz w:val="26"/>
               <w:szCs w:val="26"/>
             </w:rPr>
@@ -935,17 +854,14 @@
               <w:rPr>
                 <w:rStyle w:val="Hipervnculo"/>
                 <w:rFonts w:ascii="Times New Roman" w:hAnsi="Times New Roman" w:cs="Times New Roman"/>
-                <w:noProof/>
-                <w:sz w:val="26"/>
-                <w:szCs w:val="26"/>
-                <w:lang w:val="es-PE"/>
+                <w:sz w:val="26"/>
+                <w:szCs w:val="26"/>
               </w:rPr>
               <w:t>4.1</w:t>
             </w:r>
             <w:r>
               <w:rPr>
                 <w:rFonts w:ascii="Times New Roman" w:eastAsiaTheme="minorEastAsia" w:hAnsi="Times New Roman" w:cs="Times New Roman"/>
-                <w:noProof/>
                 <w:sz w:val="26"/>
                 <w:szCs w:val="26"/>
               </w:rPr>
@@ -955,17 +871,14 @@
               <w:rPr>
                 <w:rStyle w:val="Hipervnculo"/>
                 <w:rFonts w:ascii="Times New Roman" w:hAnsi="Times New Roman" w:cs="Times New Roman"/>
-                <w:noProof/>
-                <w:sz w:val="26"/>
-                <w:szCs w:val="26"/>
-                <w:lang w:val="es-PE"/>
+                <w:sz w:val="26"/>
+                <w:szCs w:val="26"/>
               </w:rPr>
               <w:t>Objetivos general</w:t>
             </w:r>
             <w:r>
               <w:rPr>
                 <w:rFonts w:ascii="Times New Roman" w:hAnsi="Times New Roman" w:cs="Times New Roman"/>
-                <w:noProof/>
                 <w:webHidden/>
                 <w:sz w:val="26"/>
                 <w:szCs w:val="26"/>
@@ -975,7 +888,6 @@
             <w:r>
               <w:rPr>
                 <w:rFonts w:ascii="Times New Roman" w:hAnsi="Times New Roman" w:cs="Times New Roman"/>
-                <w:noProof/>
                 <w:webHidden/>
                 <w:sz w:val="26"/>
                 <w:szCs w:val="26"/>
@@ -985,7 +897,6 @@
             <w:r>
               <w:rPr>
                 <w:rFonts w:ascii="Times New Roman" w:hAnsi="Times New Roman" w:cs="Times New Roman"/>
-                <w:noProof/>
                 <w:webHidden/>
                 <w:sz w:val="26"/>
                 <w:szCs w:val="26"/>
@@ -995,16 +906,14 @@
             <w:r>
               <w:rPr>
                 <w:rFonts w:ascii="Times New Roman" w:hAnsi="Times New Roman" w:cs="Times New Roman"/>
-                <w:noProof/>
-                <w:webHidden/>
-                <w:sz w:val="26"/>
-                <w:szCs w:val="26"/>
-              </w:rPr>
-            </w:r>
-            <w:r>
-              <w:rPr>
-                <w:rFonts w:ascii="Times New Roman" w:hAnsi="Times New Roman" w:cs="Times New Roman"/>
-                <w:noProof/>
+                <w:webHidden/>
+                <w:sz w:val="26"/>
+                <w:szCs w:val="26"/>
+              </w:rPr>
+            </w:r>
+            <w:r>
+              <w:rPr>
+                <w:rFonts w:ascii="Times New Roman" w:hAnsi="Times New Roman" w:cs="Times New Roman"/>
                 <w:webHidden/>
                 <w:sz w:val="26"/>
                 <w:szCs w:val="26"/>
@@ -1014,7 +923,6 @@
             <w:r>
               <w:rPr>
                 <w:rFonts w:ascii="Times New Roman" w:hAnsi="Times New Roman" w:cs="Times New Roman"/>
-                <w:noProof/>
                 <w:webHidden/>
                 <w:sz w:val="26"/>
                 <w:szCs w:val="26"/>
@@ -1024,7 +932,6 @@
             <w:r>
               <w:rPr>
                 <w:rFonts w:ascii="Times New Roman" w:hAnsi="Times New Roman" w:cs="Times New Roman"/>
-                <w:noProof/>
                 <w:webHidden/>
                 <w:sz w:val="26"/>
                 <w:szCs w:val="26"/>
@@ -1043,7 +950,6 @@
             <w:spacing w:line="480" w:lineRule="auto"/>
             <w:rPr>
               <w:rFonts w:ascii="Times New Roman" w:eastAsiaTheme="minorEastAsia" w:hAnsi="Times New Roman" w:cs="Times New Roman"/>
-              <w:noProof/>
               <w:sz w:val="26"/>
               <w:szCs w:val="26"/>
             </w:rPr>
@@ -1053,17 +959,14 @@
               <w:rPr>
                 <w:rStyle w:val="Hipervnculo"/>
                 <w:rFonts w:ascii="Times New Roman" w:hAnsi="Times New Roman" w:cs="Times New Roman"/>
-                <w:noProof/>
-                <w:sz w:val="26"/>
-                <w:szCs w:val="26"/>
-                <w:lang w:val="es-PE"/>
+                <w:sz w:val="26"/>
+                <w:szCs w:val="26"/>
               </w:rPr>
               <w:t>4.2</w:t>
             </w:r>
             <w:r>
               <w:rPr>
                 <w:rFonts w:ascii="Times New Roman" w:eastAsiaTheme="minorEastAsia" w:hAnsi="Times New Roman" w:cs="Times New Roman"/>
-                <w:noProof/>
                 <w:sz w:val="26"/>
                 <w:szCs w:val="26"/>
               </w:rPr>
@@ -1073,17 +976,14 @@
               <w:rPr>
                 <w:rStyle w:val="Hipervnculo"/>
                 <w:rFonts w:ascii="Times New Roman" w:hAnsi="Times New Roman" w:cs="Times New Roman"/>
-                <w:noProof/>
-                <w:sz w:val="26"/>
-                <w:szCs w:val="26"/>
-                <w:lang w:val="es-PE"/>
+                <w:sz w:val="26"/>
+                <w:szCs w:val="26"/>
               </w:rPr>
               <w:t>Objetivos específicos</w:t>
             </w:r>
             <w:r>
               <w:rPr>
                 <w:rFonts w:ascii="Times New Roman" w:hAnsi="Times New Roman" w:cs="Times New Roman"/>
-                <w:noProof/>
                 <w:webHidden/>
                 <w:sz w:val="26"/>
                 <w:szCs w:val="26"/>
@@ -1093,7 +993,6 @@
             <w:r>
               <w:rPr>
                 <w:rFonts w:ascii="Times New Roman" w:hAnsi="Times New Roman" w:cs="Times New Roman"/>
-                <w:noProof/>
                 <w:webHidden/>
                 <w:sz w:val="26"/>
                 <w:szCs w:val="26"/>
@@ -1103,7 +1002,6 @@
             <w:r>
               <w:rPr>
                 <w:rFonts w:ascii="Times New Roman" w:hAnsi="Times New Roman" w:cs="Times New Roman"/>
-                <w:noProof/>
                 <w:webHidden/>
                 <w:sz w:val="26"/>
                 <w:szCs w:val="26"/>
@@ -1113,16 +1011,14 @@
             <w:r>
               <w:rPr>
                 <w:rFonts w:ascii="Times New Roman" w:hAnsi="Times New Roman" w:cs="Times New Roman"/>
-                <w:noProof/>
-                <w:webHidden/>
-                <w:sz w:val="26"/>
-                <w:szCs w:val="26"/>
-              </w:rPr>
-            </w:r>
-            <w:r>
-              <w:rPr>
-                <w:rFonts w:ascii="Times New Roman" w:hAnsi="Times New Roman" w:cs="Times New Roman"/>
-                <w:noProof/>
+                <w:webHidden/>
+                <w:sz w:val="26"/>
+                <w:szCs w:val="26"/>
+              </w:rPr>
+            </w:r>
+            <w:r>
+              <w:rPr>
+                <w:rFonts w:ascii="Times New Roman" w:hAnsi="Times New Roman" w:cs="Times New Roman"/>
                 <w:webHidden/>
                 <w:sz w:val="26"/>
                 <w:szCs w:val="26"/>
@@ -1132,7 +1028,6 @@
             <w:r>
               <w:rPr>
                 <w:rFonts w:ascii="Times New Roman" w:hAnsi="Times New Roman" w:cs="Times New Roman"/>
-                <w:noProof/>
                 <w:webHidden/>
                 <w:sz w:val="26"/>
                 <w:szCs w:val="26"/>
@@ -1142,7 +1037,6 @@
             <w:r>
               <w:rPr>
                 <w:rFonts w:ascii="Times New Roman" w:hAnsi="Times New Roman" w:cs="Times New Roman"/>
-                <w:noProof/>
                 <w:webHidden/>
                 <w:sz w:val="26"/>
                 <w:szCs w:val="26"/>
@@ -1161,7 +1055,6 @@
             <w:spacing w:line="480" w:lineRule="auto"/>
             <w:rPr>
               <w:rFonts w:ascii="Times New Roman" w:eastAsiaTheme="minorEastAsia" w:hAnsi="Times New Roman" w:cs="Times New Roman"/>
-              <w:noProof/>
               <w:sz w:val="26"/>
               <w:szCs w:val="26"/>
             </w:rPr>
@@ -1171,17 +1064,14 @@
               <w:rPr>
                 <w:rStyle w:val="Hipervnculo"/>
                 <w:rFonts w:ascii="Times New Roman" w:hAnsi="Times New Roman" w:cs="Times New Roman"/>
-                <w:noProof/>
-                <w:sz w:val="26"/>
-                <w:szCs w:val="26"/>
-                <w:lang w:val="es-PE"/>
+                <w:sz w:val="26"/>
+                <w:szCs w:val="26"/>
               </w:rPr>
               <w:t>5</w:t>
             </w:r>
             <w:r>
               <w:rPr>
                 <w:rFonts w:ascii="Times New Roman" w:eastAsiaTheme="minorEastAsia" w:hAnsi="Times New Roman" w:cs="Times New Roman"/>
-                <w:noProof/>
                 <w:sz w:val="26"/>
                 <w:szCs w:val="26"/>
               </w:rPr>
@@ -1191,17 +1081,14 @@
               <w:rPr>
                 <w:rStyle w:val="Hipervnculo"/>
                 <w:rFonts w:ascii="Times New Roman" w:hAnsi="Times New Roman" w:cs="Times New Roman"/>
-                <w:noProof/>
-                <w:sz w:val="26"/>
-                <w:szCs w:val="26"/>
-                <w:lang w:val="es-PE"/>
+                <w:sz w:val="26"/>
+                <w:szCs w:val="26"/>
               </w:rPr>
               <w:t>Modelo de datos transaccional (Propuesta)</w:t>
             </w:r>
             <w:r>
               <w:rPr>
                 <w:rFonts w:ascii="Times New Roman" w:hAnsi="Times New Roman" w:cs="Times New Roman"/>
-                <w:noProof/>
                 <w:webHidden/>
                 <w:sz w:val="26"/>
                 <w:szCs w:val="26"/>
@@ -1211,7 +1098,6 @@
             <w:r>
               <w:rPr>
                 <w:rFonts w:ascii="Times New Roman" w:hAnsi="Times New Roman" w:cs="Times New Roman"/>
-                <w:noProof/>
                 <w:webHidden/>
                 <w:sz w:val="26"/>
                 <w:szCs w:val="26"/>
@@ -1221,7 +1107,6 @@
             <w:r>
               <w:rPr>
                 <w:rFonts w:ascii="Times New Roman" w:hAnsi="Times New Roman" w:cs="Times New Roman"/>
-                <w:noProof/>
                 <w:webHidden/>
                 <w:sz w:val="26"/>
                 <w:szCs w:val="26"/>
@@ -1231,16 +1116,14 @@
             <w:r>
               <w:rPr>
                 <w:rFonts w:ascii="Times New Roman" w:hAnsi="Times New Roman" w:cs="Times New Roman"/>
-                <w:noProof/>
-                <w:webHidden/>
-                <w:sz w:val="26"/>
-                <w:szCs w:val="26"/>
-              </w:rPr>
-            </w:r>
-            <w:r>
-              <w:rPr>
-                <w:rFonts w:ascii="Times New Roman" w:hAnsi="Times New Roman" w:cs="Times New Roman"/>
-                <w:noProof/>
+                <w:webHidden/>
+                <w:sz w:val="26"/>
+                <w:szCs w:val="26"/>
+              </w:rPr>
+            </w:r>
+            <w:r>
+              <w:rPr>
+                <w:rFonts w:ascii="Times New Roman" w:hAnsi="Times New Roman" w:cs="Times New Roman"/>
                 <w:webHidden/>
                 <w:sz w:val="26"/>
                 <w:szCs w:val="26"/>
@@ -1250,7 +1133,6 @@
             <w:r>
               <w:rPr>
                 <w:rFonts w:ascii="Times New Roman" w:hAnsi="Times New Roman" w:cs="Times New Roman"/>
-                <w:noProof/>
                 <w:webHidden/>
                 <w:sz w:val="26"/>
                 <w:szCs w:val="26"/>
@@ -1260,7 +1142,6 @@
             <w:r>
               <w:rPr>
                 <w:rFonts w:ascii="Times New Roman" w:hAnsi="Times New Roman" w:cs="Times New Roman"/>
-                <w:noProof/>
                 <w:webHidden/>
                 <w:sz w:val="26"/>
                 <w:szCs w:val="26"/>
@@ -1279,7 +1160,6 @@
             <w:spacing w:line="480" w:lineRule="auto"/>
             <w:rPr>
               <w:rFonts w:ascii="Times New Roman" w:eastAsiaTheme="minorEastAsia" w:hAnsi="Times New Roman" w:cs="Times New Roman"/>
-              <w:noProof/>
               <w:sz w:val="26"/>
               <w:szCs w:val="26"/>
             </w:rPr>
@@ -1289,17 +1169,14 @@
               <w:rPr>
                 <w:rStyle w:val="Hipervnculo"/>
                 <w:rFonts w:ascii="Times New Roman" w:hAnsi="Times New Roman" w:cs="Times New Roman"/>
-                <w:noProof/>
-                <w:sz w:val="26"/>
-                <w:szCs w:val="26"/>
-                <w:lang w:val="es-PE"/>
+                <w:sz w:val="26"/>
+                <w:szCs w:val="26"/>
               </w:rPr>
               <w:t>6</w:t>
             </w:r>
             <w:r>
               <w:rPr>
                 <w:rFonts w:ascii="Times New Roman" w:eastAsiaTheme="minorEastAsia" w:hAnsi="Times New Roman" w:cs="Times New Roman"/>
-                <w:noProof/>
                 <w:sz w:val="26"/>
                 <w:szCs w:val="26"/>
               </w:rPr>
@@ -1309,17 +1186,14 @@
               <w:rPr>
                 <w:rStyle w:val="Hipervnculo"/>
                 <w:rFonts w:ascii="Times New Roman" w:hAnsi="Times New Roman" w:cs="Times New Roman"/>
-                <w:noProof/>
-                <w:sz w:val="26"/>
-                <w:szCs w:val="26"/>
-                <w:lang w:val="es-PE"/>
+                <w:sz w:val="26"/>
+                <w:szCs w:val="26"/>
               </w:rPr>
               <w:t>Modelo de datos dimensional (Propuesta)</w:t>
             </w:r>
             <w:r>
               <w:rPr>
                 <w:rFonts w:ascii="Times New Roman" w:hAnsi="Times New Roman" w:cs="Times New Roman"/>
-                <w:noProof/>
                 <w:webHidden/>
                 <w:sz w:val="26"/>
                 <w:szCs w:val="26"/>
@@ -1329,7 +1203,6 @@
             <w:r>
               <w:rPr>
                 <w:rFonts w:ascii="Times New Roman" w:hAnsi="Times New Roman" w:cs="Times New Roman"/>
-                <w:noProof/>
                 <w:webHidden/>
                 <w:sz w:val="26"/>
                 <w:szCs w:val="26"/>
@@ -1339,7 +1212,6 @@
             <w:r>
               <w:rPr>
                 <w:rFonts w:ascii="Times New Roman" w:hAnsi="Times New Roman" w:cs="Times New Roman"/>
-                <w:noProof/>
                 <w:webHidden/>
                 <w:sz w:val="26"/>
                 <w:szCs w:val="26"/>
@@ -1349,16 +1221,14 @@
             <w:r>
               <w:rPr>
                 <w:rFonts w:ascii="Times New Roman" w:hAnsi="Times New Roman" w:cs="Times New Roman"/>
-                <w:noProof/>
-                <w:webHidden/>
-                <w:sz w:val="26"/>
-                <w:szCs w:val="26"/>
-              </w:rPr>
-            </w:r>
-            <w:r>
-              <w:rPr>
-                <w:rFonts w:ascii="Times New Roman" w:hAnsi="Times New Roman" w:cs="Times New Roman"/>
-                <w:noProof/>
+                <w:webHidden/>
+                <w:sz w:val="26"/>
+                <w:szCs w:val="26"/>
+              </w:rPr>
+            </w:r>
+            <w:r>
+              <w:rPr>
+                <w:rFonts w:ascii="Times New Roman" w:hAnsi="Times New Roman" w:cs="Times New Roman"/>
                 <w:webHidden/>
                 <w:sz w:val="26"/>
                 <w:szCs w:val="26"/>
@@ -1368,7 +1238,6 @@
             <w:r>
               <w:rPr>
                 <w:rFonts w:ascii="Times New Roman" w:hAnsi="Times New Roman" w:cs="Times New Roman"/>
-                <w:noProof/>
                 <w:webHidden/>
                 <w:sz w:val="26"/>
                 <w:szCs w:val="26"/>
@@ -1378,7 +1247,6 @@
             <w:r>
               <w:rPr>
                 <w:rFonts w:ascii="Times New Roman" w:hAnsi="Times New Roman" w:cs="Times New Roman"/>
-                <w:noProof/>
                 <w:webHidden/>
                 <w:sz w:val="26"/>
                 <w:szCs w:val="26"/>
@@ -1397,7 +1265,6 @@
             <w:spacing w:line="480" w:lineRule="auto"/>
             <w:rPr>
               <w:rFonts w:ascii="Times New Roman" w:eastAsiaTheme="minorEastAsia" w:hAnsi="Times New Roman" w:cs="Times New Roman"/>
-              <w:noProof/>
               <w:sz w:val="26"/>
               <w:szCs w:val="26"/>
             </w:rPr>
@@ -1407,17 +1274,14 @@
               <w:rPr>
                 <w:rStyle w:val="Hipervnculo"/>
                 <w:rFonts w:ascii="Times New Roman" w:hAnsi="Times New Roman" w:cs="Times New Roman"/>
-                <w:noProof/>
-                <w:sz w:val="26"/>
-                <w:szCs w:val="26"/>
-                <w:lang w:val="es-PE"/>
+                <w:sz w:val="26"/>
+                <w:szCs w:val="26"/>
               </w:rPr>
               <w:t>7</w:t>
             </w:r>
             <w:r>
               <w:rPr>
                 <w:rFonts w:ascii="Times New Roman" w:eastAsiaTheme="minorEastAsia" w:hAnsi="Times New Roman" w:cs="Times New Roman"/>
-                <w:noProof/>
                 <w:sz w:val="26"/>
                 <w:szCs w:val="26"/>
               </w:rPr>
@@ -1427,17 +1291,14 @@
               <w:rPr>
                 <w:rStyle w:val="Hipervnculo"/>
                 <w:rFonts w:ascii="Times New Roman" w:hAnsi="Times New Roman" w:cs="Times New Roman"/>
-                <w:noProof/>
-                <w:sz w:val="26"/>
-                <w:szCs w:val="26"/>
-                <w:lang w:val="es-PE"/>
+                <w:sz w:val="26"/>
+                <w:szCs w:val="26"/>
               </w:rPr>
               <w:t>Proceso ETL</w:t>
             </w:r>
             <w:r>
               <w:rPr>
                 <w:rFonts w:ascii="Times New Roman" w:hAnsi="Times New Roman" w:cs="Times New Roman"/>
-                <w:noProof/>
                 <w:webHidden/>
                 <w:sz w:val="26"/>
                 <w:szCs w:val="26"/>
@@ -1447,7 +1308,6 @@
             <w:r>
               <w:rPr>
                 <w:rFonts w:ascii="Times New Roman" w:hAnsi="Times New Roman" w:cs="Times New Roman"/>
-                <w:noProof/>
                 <w:webHidden/>
                 <w:sz w:val="26"/>
                 <w:szCs w:val="26"/>
@@ -1457,7 +1317,6 @@
             <w:r>
               <w:rPr>
                 <w:rFonts w:ascii="Times New Roman" w:hAnsi="Times New Roman" w:cs="Times New Roman"/>
-                <w:noProof/>
                 <w:webHidden/>
                 <w:sz w:val="26"/>
                 <w:szCs w:val="26"/>
@@ -1467,16 +1326,14 @@
             <w:r>
               <w:rPr>
                 <w:rFonts w:ascii="Times New Roman" w:hAnsi="Times New Roman" w:cs="Times New Roman"/>
-                <w:noProof/>
-                <w:webHidden/>
-                <w:sz w:val="26"/>
-                <w:szCs w:val="26"/>
-              </w:rPr>
-            </w:r>
-            <w:r>
-              <w:rPr>
-                <w:rFonts w:ascii="Times New Roman" w:hAnsi="Times New Roman" w:cs="Times New Roman"/>
-                <w:noProof/>
+                <w:webHidden/>
+                <w:sz w:val="26"/>
+                <w:szCs w:val="26"/>
+              </w:rPr>
+            </w:r>
+            <w:r>
+              <w:rPr>
+                <w:rFonts w:ascii="Times New Roman" w:hAnsi="Times New Roman" w:cs="Times New Roman"/>
                 <w:webHidden/>
                 <w:sz w:val="26"/>
                 <w:szCs w:val="26"/>
@@ -1486,7 +1343,6 @@
             <w:r>
               <w:rPr>
                 <w:rFonts w:ascii="Times New Roman" w:hAnsi="Times New Roman" w:cs="Times New Roman"/>
-                <w:noProof/>
                 <w:webHidden/>
                 <w:sz w:val="26"/>
                 <w:szCs w:val="26"/>
@@ -1496,7 +1352,6 @@
             <w:r>
               <w:rPr>
                 <w:rFonts w:ascii="Times New Roman" w:hAnsi="Times New Roman" w:cs="Times New Roman"/>
-                <w:noProof/>
                 <w:webHidden/>
                 <w:sz w:val="26"/>
                 <w:szCs w:val="26"/>
@@ -1515,7 +1370,6 @@
             <w:spacing w:line="480" w:lineRule="auto"/>
             <w:rPr>
               <w:rFonts w:ascii="Times New Roman" w:eastAsiaTheme="minorEastAsia" w:hAnsi="Times New Roman" w:cs="Times New Roman"/>
-              <w:noProof/>
               <w:sz w:val="26"/>
               <w:szCs w:val="26"/>
             </w:rPr>
@@ -1525,7 +1379,6 @@
               <w:rPr>
                 <w:rStyle w:val="Hipervnculo"/>
                 <w:rFonts w:ascii="Times New Roman" w:hAnsi="Times New Roman" w:cs="Times New Roman"/>
-                <w:noProof/>
                 <w:sz w:val="26"/>
                 <w:szCs w:val="26"/>
               </w:rPr>
@@ -1534,7 +1387,6 @@
             <w:r>
               <w:rPr>
                 <w:rFonts w:ascii="Times New Roman" w:eastAsiaTheme="minorEastAsia" w:hAnsi="Times New Roman" w:cs="Times New Roman"/>
-                <w:noProof/>
                 <w:sz w:val="26"/>
                 <w:szCs w:val="26"/>
               </w:rPr>
@@ -1544,17 +1396,14 @@
               <w:rPr>
                 <w:rStyle w:val="Hipervnculo"/>
                 <w:rFonts w:ascii="Times New Roman" w:hAnsi="Times New Roman" w:cs="Times New Roman"/>
-                <w:noProof/>
-                <w:sz w:val="26"/>
-                <w:szCs w:val="26"/>
-                <w:lang w:val="es-ES"/>
+                <w:sz w:val="26"/>
+                <w:szCs w:val="26"/>
               </w:rPr>
               <w:t>Referencias</w:t>
             </w:r>
             <w:r>
               <w:rPr>
                 <w:rFonts w:ascii="Times New Roman" w:hAnsi="Times New Roman" w:cs="Times New Roman"/>
-                <w:noProof/>
                 <w:webHidden/>
                 <w:sz w:val="26"/>
                 <w:szCs w:val="26"/>
@@ -1564,7 +1413,6 @@
             <w:r>
               <w:rPr>
                 <w:rFonts w:ascii="Times New Roman" w:hAnsi="Times New Roman" w:cs="Times New Roman"/>
-                <w:noProof/>
                 <w:webHidden/>
                 <w:sz w:val="26"/>
                 <w:szCs w:val="26"/>
@@ -1574,7 +1422,6 @@
             <w:r>
               <w:rPr>
                 <w:rFonts w:ascii="Times New Roman" w:hAnsi="Times New Roman" w:cs="Times New Roman"/>
-                <w:noProof/>
                 <w:webHidden/>
                 <w:sz w:val="26"/>
                 <w:szCs w:val="26"/>
@@ -1584,16 +1431,14 @@
             <w:r>
               <w:rPr>
                 <w:rFonts w:ascii="Times New Roman" w:hAnsi="Times New Roman" w:cs="Times New Roman"/>
-                <w:noProof/>
-                <w:webHidden/>
-                <w:sz w:val="26"/>
-                <w:szCs w:val="26"/>
-              </w:rPr>
-            </w:r>
-            <w:r>
-              <w:rPr>
-                <w:rFonts w:ascii="Times New Roman" w:hAnsi="Times New Roman" w:cs="Times New Roman"/>
-                <w:noProof/>
+                <w:webHidden/>
+                <w:sz w:val="26"/>
+                <w:szCs w:val="26"/>
+              </w:rPr>
+            </w:r>
+            <w:r>
+              <w:rPr>
+                <w:rFonts w:ascii="Times New Roman" w:hAnsi="Times New Roman" w:cs="Times New Roman"/>
                 <w:webHidden/>
                 <w:sz w:val="26"/>
                 <w:szCs w:val="26"/>
@@ -1603,7 +1448,6 @@
             <w:r>
               <w:rPr>
                 <w:rFonts w:ascii="Times New Roman" w:hAnsi="Times New Roman" w:cs="Times New Roman"/>
-                <w:noProof/>
                 <w:webHidden/>
                 <w:sz w:val="26"/>
                 <w:szCs w:val="26"/>
@@ -1613,7 +1457,6 @@
             <w:r>
               <w:rPr>
                 <w:rFonts w:ascii="Times New Roman" w:hAnsi="Times New Roman" w:cs="Times New Roman"/>
-                <w:noProof/>
                 <w:webHidden/>
                 <w:sz w:val="26"/>
                 <w:szCs w:val="26"/>
@@ -1639,7 +1482,6 @@
               <w:bCs/>
               <w:sz w:val="26"/>
               <w:szCs w:val="26"/>
-              <w:lang w:val="es-ES"/>
             </w:rPr>
             <w:fldChar w:fldCharType="end"/>
           </w:r>
@@ -1677,40 +1519,57 @@
         </w:rPr>
       </w:pPr>
       <w:bookmarkStart w:id="0" w:name="_Toc208577323"/>
+      <w:r>
+        <w:rPr>
+          <w:rFonts w:ascii="Times New Roman" w:hAnsi="Times New Roman" w:cs="Times New Roman"/>
+          <w:color w:val="auto"/>
+          <w:sz w:val="26"/>
+          <w:szCs w:val="26"/>
+        </w:rPr>
+        <w:lastRenderedPageBreak/>
+        <w:t>Descripción de Airbnb</w:t>
+      </w:r>
+      <w:bookmarkEnd w:id="0"/>
+    </w:p>
+    <w:p>
+      <w:pPr>
+        <w:spacing w:line="480" w:lineRule="auto"/>
+        <w:rPr>
+          <w:rFonts w:ascii="Times New Roman" w:hAnsi="Times New Roman" w:cs="Times New Roman"/>
+          <w:color w:val="222222"/>
+          <w:sz w:val="26"/>
+          <w:szCs w:val="26"/>
+        </w:rPr>
+      </w:pPr>
+      <w:r>
+        <w:rPr>
+          <w:rFonts w:ascii="Times New Roman" w:hAnsi="Times New Roman" w:cs="Times New Roman"/>
+          <w:color w:val="222222"/>
+          <w:sz w:val="26"/>
+          <w:szCs w:val="26"/>
+        </w:rPr>
+        <w:t xml:space="preserve">Airbnb fue fundada en 2007 por Brian </w:t>
+      </w:r>
       <w:proofErr w:type="spellStart"/>
       <w:r>
         <w:rPr>
           <w:rFonts w:ascii="Times New Roman" w:hAnsi="Times New Roman" w:cs="Times New Roman"/>
-          <w:color w:val="auto"/>
-          <w:sz w:val="26"/>
-          <w:szCs w:val="26"/>
-        </w:rPr>
-        <w:lastRenderedPageBreak/>
-        <w:t>Descripción</w:t>
+          <w:color w:val="222222"/>
+          <w:sz w:val="26"/>
+          <w:szCs w:val="26"/>
+        </w:rPr>
+        <w:t>Chesky</w:t>
       </w:r>
       <w:proofErr w:type="spellEnd"/>
       <w:r>
         <w:rPr>
           <w:rFonts w:ascii="Times New Roman" w:hAnsi="Times New Roman" w:cs="Times New Roman"/>
-          <w:color w:val="auto"/>
-          <w:sz w:val="26"/>
-          <w:szCs w:val="26"/>
-        </w:rPr>
-        <w:t xml:space="preserve"> de Airbnb</w:t>
-      </w:r>
-      <w:bookmarkEnd w:id="0"/>
-    </w:p>
-    <w:p>
-      <w:pPr>
-        <w:spacing w:line="480" w:lineRule="auto"/>
-        <w:rPr>
-          <w:rFonts w:ascii="Times New Roman" w:hAnsi="Times New Roman" w:cs="Times New Roman"/>
           <w:color w:val="222222"/>
           <w:sz w:val="26"/>
           <w:szCs w:val="26"/>
-          <w:lang w:val="es-PE"/>
-        </w:rPr>
-      </w:pPr>
+        </w:rPr>
+        <w:t xml:space="preserve">, Nathan </w:t>
+      </w:r>
       <w:proofErr w:type="spellStart"/>
       <w:r>
         <w:rPr>
@@ -1718,9 +1577,8 @@
           <w:color w:val="222222"/>
           <w:sz w:val="26"/>
           <w:szCs w:val="26"/>
-          <w:lang w:val="es-PE"/>
-        </w:rPr>
-        <w:t>Airbnb</w:t>
+        </w:rPr>
+        <w:t>Blecharczyk</w:t>
       </w:r>
       <w:proofErr w:type="spellEnd"/>
       <w:r>
@@ -1729,19 +1587,28 @@
           <w:color w:val="222222"/>
           <w:sz w:val="26"/>
           <w:szCs w:val="26"/>
-          <w:lang w:val="es-PE"/>
-        </w:rPr>
-        <w:t xml:space="preserve"> fue fundada e</w:t>
-      </w:r>
+        </w:rPr>
+        <w:t xml:space="preserve"> y Joe </w:t>
+      </w:r>
+      <w:proofErr w:type="spellStart"/>
       <w:r>
         <w:rPr>
           <w:rFonts w:ascii="Times New Roman" w:hAnsi="Times New Roman" w:cs="Times New Roman"/>
           <w:color w:val="222222"/>
           <w:sz w:val="26"/>
           <w:szCs w:val="26"/>
-          <w:lang w:val="es-PE"/>
-        </w:rPr>
-        <w:t xml:space="preserve">n 2007 por Brian </w:t>
+        </w:rPr>
+        <w:t>Gebbia</w:t>
+      </w:r>
+      <w:proofErr w:type="spellEnd"/>
+      <w:r>
+        <w:rPr>
+          <w:rFonts w:ascii="Times New Roman" w:hAnsi="Times New Roman" w:cs="Times New Roman"/>
+          <w:color w:val="222222"/>
+          <w:sz w:val="26"/>
+          <w:szCs w:val="26"/>
+        </w:rPr>
+        <w:t xml:space="preserve">. La idea surgió cuando dos de sus fundadores alojaron a tres viajeros en su piso de San Francisco. Al paso de los años Airbnb </w:t>
       </w:r>
       <w:proofErr w:type="spellStart"/>
       <w:r>
@@ -1750,9 +1617,8 @@
           <w:color w:val="222222"/>
           <w:sz w:val="26"/>
           <w:szCs w:val="26"/>
-          <w:lang w:val="es-PE"/>
-        </w:rPr>
-        <w:t>Chesky</w:t>
+        </w:rPr>
+        <w:t>a</w:t>
       </w:r>
       <w:proofErr w:type="spellEnd"/>
       <w:r>
@@ -1761,171 +1627,8 @@
           <w:color w:val="222222"/>
           <w:sz w:val="26"/>
           <w:szCs w:val="26"/>
-          <w:lang w:val="es-PE"/>
-        </w:rPr>
-        <w:t xml:space="preserve">, </w:t>
-      </w:r>
-      <w:proofErr w:type="spellStart"/>
-      <w:r>
-        <w:rPr>
-          <w:rFonts w:ascii="Times New Roman" w:hAnsi="Times New Roman" w:cs="Times New Roman"/>
-          <w:color w:val="222222"/>
-          <w:sz w:val="26"/>
-          <w:szCs w:val="26"/>
-          <w:lang w:val="es-PE"/>
-        </w:rPr>
-        <w:t>Nathan</w:t>
-      </w:r>
-      <w:proofErr w:type="spellEnd"/>
-      <w:r>
-        <w:rPr>
-          <w:rFonts w:ascii="Times New Roman" w:hAnsi="Times New Roman" w:cs="Times New Roman"/>
-          <w:color w:val="222222"/>
-          <w:sz w:val="26"/>
-          <w:szCs w:val="26"/>
-          <w:lang w:val="es-PE"/>
-        </w:rPr>
-        <w:t xml:space="preserve"> </w:t>
-      </w:r>
-      <w:proofErr w:type="spellStart"/>
-      <w:r>
-        <w:rPr>
-          <w:rFonts w:ascii="Times New Roman" w:hAnsi="Times New Roman" w:cs="Times New Roman"/>
-          <w:color w:val="222222"/>
-          <w:sz w:val="26"/>
-          <w:szCs w:val="26"/>
-          <w:lang w:val="es-PE"/>
-        </w:rPr>
-        <w:t>Blecharczyk</w:t>
-      </w:r>
-      <w:proofErr w:type="spellEnd"/>
-      <w:r>
-        <w:rPr>
-          <w:rFonts w:ascii="Times New Roman" w:hAnsi="Times New Roman" w:cs="Times New Roman"/>
-          <w:color w:val="222222"/>
-          <w:sz w:val="26"/>
-          <w:szCs w:val="26"/>
-          <w:lang w:val="es-PE"/>
-        </w:rPr>
-        <w:t xml:space="preserve"> y </w:t>
-      </w:r>
-      <w:proofErr w:type="spellStart"/>
-      <w:r>
-        <w:rPr>
-          <w:rFonts w:ascii="Times New Roman" w:hAnsi="Times New Roman" w:cs="Times New Roman"/>
-          <w:color w:val="222222"/>
-          <w:sz w:val="26"/>
-          <w:szCs w:val="26"/>
-          <w:lang w:val="es-PE"/>
-        </w:rPr>
-        <w:t>Joe</w:t>
-      </w:r>
-      <w:proofErr w:type="spellEnd"/>
-      <w:r>
-        <w:rPr>
-          <w:rFonts w:ascii="Times New Roman" w:hAnsi="Times New Roman" w:cs="Times New Roman"/>
-          <w:color w:val="222222"/>
-          <w:sz w:val="26"/>
-          <w:szCs w:val="26"/>
-          <w:lang w:val="es-PE"/>
-        </w:rPr>
-        <w:t xml:space="preserve"> </w:t>
-      </w:r>
-      <w:proofErr w:type="spellStart"/>
-      <w:r>
-        <w:rPr>
-          <w:rFonts w:ascii="Times New Roman" w:hAnsi="Times New Roman" w:cs="Times New Roman"/>
-          <w:color w:val="222222"/>
-          <w:sz w:val="26"/>
-          <w:szCs w:val="26"/>
-          <w:lang w:val="es-PE"/>
-        </w:rPr>
-        <w:t>Gebbia</w:t>
-      </w:r>
-      <w:proofErr w:type="spellEnd"/>
-      <w:r>
-        <w:rPr>
-          <w:rFonts w:ascii="Times New Roman" w:hAnsi="Times New Roman" w:cs="Times New Roman"/>
-          <w:color w:val="222222"/>
-          <w:sz w:val="26"/>
-          <w:szCs w:val="26"/>
-          <w:lang w:val="es-PE"/>
-        </w:rPr>
-        <w:t xml:space="preserve">. La idea surgió </w:t>
-      </w:r>
-      <w:r>
-        <w:rPr>
-          <w:rFonts w:ascii="Times New Roman" w:hAnsi="Times New Roman" w:cs="Times New Roman"/>
-          <w:color w:val="222222"/>
-          <w:sz w:val="26"/>
-          <w:szCs w:val="26"/>
-          <w:lang w:val="es-PE"/>
-        </w:rPr>
-        <w:t xml:space="preserve">cuando dos de sus fundadores alojaron a tres viajeros en su piso de San Francisco. </w:t>
-      </w:r>
-      <w:r>
-        <w:rPr>
-          <w:rFonts w:ascii="Times New Roman" w:hAnsi="Times New Roman" w:cs="Times New Roman"/>
-          <w:color w:val="222222"/>
-          <w:sz w:val="26"/>
-          <w:szCs w:val="26"/>
-          <w:lang w:val="es-PE"/>
-        </w:rPr>
-        <w:t xml:space="preserve">Al paso de los años </w:t>
-      </w:r>
-      <w:proofErr w:type="spellStart"/>
-      <w:r>
-        <w:rPr>
-          <w:rFonts w:ascii="Times New Roman" w:hAnsi="Times New Roman" w:cs="Times New Roman"/>
-          <w:color w:val="222222"/>
-          <w:sz w:val="26"/>
-          <w:szCs w:val="26"/>
-          <w:lang w:val="es-PE"/>
-        </w:rPr>
-        <w:t>Airbnb</w:t>
-      </w:r>
-      <w:proofErr w:type="spellEnd"/>
-      <w:r>
-        <w:rPr>
-          <w:rFonts w:ascii="Times New Roman" w:hAnsi="Times New Roman" w:cs="Times New Roman"/>
-          <w:color w:val="222222"/>
-          <w:sz w:val="26"/>
-          <w:szCs w:val="26"/>
-          <w:lang w:val="es-PE"/>
-        </w:rPr>
-        <w:t xml:space="preserve"> </w:t>
-      </w:r>
-      <w:proofErr w:type="spellStart"/>
-      <w:r>
-        <w:rPr>
-          <w:rFonts w:ascii="Times New Roman" w:hAnsi="Times New Roman" w:cs="Times New Roman"/>
-          <w:color w:val="222222"/>
-          <w:sz w:val="26"/>
-          <w:szCs w:val="26"/>
-          <w:lang w:val="es-PE"/>
-        </w:rPr>
-        <w:t>a</w:t>
-      </w:r>
-      <w:proofErr w:type="spellEnd"/>
-      <w:r>
-        <w:rPr>
-          <w:rFonts w:ascii="Times New Roman" w:hAnsi="Times New Roman" w:cs="Times New Roman"/>
-          <w:color w:val="222222"/>
-          <w:sz w:val="26"/>
-          <w:szCs w:val="26"/>
-          <w:lang w:val="es-PE"/>
-        </w:rPr>
-        <w:t xml:space="preserve"> crecido</w:t>
-      </w:r>
-      <w:r>
-        <w:rPr>
-          <w:rFonts w:ascii="Times New Roman" w:hAnsi="Times New Roman" w:cs="Times New Roman"/>
-          <w:color w:val="222222"/>
-          <w:sz w:val="26"/>
-          <w:szCs w:val="26"/>
-          <w:lang w:val="es-PE"/>
-        </w:rPr>
-        <w:t xml:space="preserve"> mucho desde entonces y, actualmente, cuenta con más de 5 millones de anfitriones que han recibido a más de 2.000 millones de personas en casi todos los países del mundo. Todos los días, los anfitriones ofrecen estancias, experiencias y servicios únicos que permiten a los viajeros conocer otras comunidades de una manera más auténtica.</w:t>
+        </w:rPr>
+        <w:t xml:space="preserve"> crecido mucho desde entonces y, actualmente, cuenta con más de 5 millones de anfitriones que han recibido a más de 2.000 millones de personas en casi todos los países del mundo. Todos los días, los anfitriones ofrecen estancias, experiencias y servicios únicos que permiten a los viajeros conocer otras comunidades de una manera más auténtica.</w:t>
       </w:r>
       <w:sdt>
         <w:sdtPr>
@@ -1934,7 +1637,6 @@
             <w:color w:val="222222"/>
             <w:sz w:val="26"/>
             <w:szCs w:val="26"/>
-            <w:lang w:val="es-PE"/>
           </w:rPr>
           <w:id w:val="906575504"/>
           <w:citation/>
@@ -1946,7 +1648,6 @@
               <w:color w:val="222222"/>
               <w:sz w:val="26"/>
               <w:szCs w:val="26"/>
-              <w:lang w:val="es-PE"/>
             </w:rPr>
             <w:fldChar w:fldCharType="begin"/>
           </w:r>
@@ -1956,7 +1657,6 @@
               <w:color w:val="222222"/>
               <w:sz w:val="26"/>
               <w:szCs w:val="26"/>
-              <w:lang w:val="es-PE"/>
             </w:rPr>
             <w:instrText xml:space="preserve"> CITATION Air \l 10250 </w:instrText>
           </w:r>
@@ -1966,31 +1666,8 @@
               <w:color w:val="222222"/>
               <w:sz w:val="26"/>
               <w:szCs w:val="26"/>
-              <w:lang w:val="es-PE"/>
             </w:rPr>
             <w:fldChar w:fldCharType="separate"/>
-          </w:r>
-          <w:r>
-            <w:rPr>
-              <w:rFonts w:ascii="Times New Roman" w:hAnsi="Times New Roman" w:cs="Times New Roman"/>
-              <w:noProof/>
-              <w:color w:val="222222"/>
-              <w:sz w:val="26"/>
-              <w:szCs w:val="26"/>
-              <w:lang w:val="es-PE"/>
-            </w:rPr>
-            <w:t xml:space="preserve"> </w:t>
-          </w:r>
-          <w:r>
-            <w:rPr>
-              <w:rFonts w:ascii="Times New Roman" w:hAnsi="Times New Roman" w:cs="Times New Roman"/>
-              <w:noProof/>
-              <w:color w:val="222222"/>
-              <w:sz w:val="26"/>
-              <w:szCs w:val="26"/>
-              <w:lang w:val="es-PE"/>
-            </w:rPr>
-            <w:t>(Airbnb, s.f.)</w:t>
           </w:r>
           <w:r>
             <w:rPr>
@@ -1998,7 +1675,15 @@
               <w:color w:val="222222"/>
               <w:sz w:val="26"/>
               <w:szCs w:val="26"/>
-              <w:lang w:val="es-PE"/>
+            </w:rPr>
+            <w:t xml:space="preserve"> (Airbnb, s.f.)</w:t>
+          </w:r>
+          <w:r>
+            <w:rPr>
+              <w:rFonts w:ascii="Times New Roman" w:hAnsi="Times New Roman" w:cs="Times New Roman"/>
+              <w:color w:val="222222"/>
+              <w:sz w:val="26"/>
+              <w:szCs w:val="26"/>
             </w:rPr>
             <w:fldChar w:fldCharType="end"/>
           </w:r>
@@ -2018,7 +1703,6 @@
         </w:rPr>
       </w:pPr>
       <w:bookmarkStart w:id="1" w:name="_Toc208577324"/>
-      <w:proofErr w:type="spellStart"/>
       <w:r>
         <w:rPr>
           <w:rFonts w:ascii="Times New Roman" w:hAnsi="Times New Roman" w:cs="Times New Roman"/>
@@ -2029,7 +1713,6 @@
         <w:t>Problemática</w:t>
       </w:r>
       <w:bookmarkEnd w:id="1"/>
-      <w:proofErr w:type="spellEnd"/>
     </w:p>
     <w:p>
       <w:pPr>
@@ -2039,35 +1722,21 @@
           <w:rFonts w:ascii="Times New Roman" w:hAnsi="Times New Roman" w:cs="Times New Roman"/>
           <w:sz w:val="26"/>
           <w:szCs w:val="26"/>
-          <w:lang w:val="es-PE"/>
-        </w:rPr>
-      </w:pPr>
-      <w:proofErr w:type="spellStart"/>
-      <w:r>
-        <w:rPr>
-          <w:rFonts w:ascii="Times New Roman" w:hAnsi="Times New Roman" w:cs="Times New Roman"/>
-          <w:sz w:val="26"/>
-          <w:szCs w:val="26"/>
-          <w:lang w:val="es-PE"/>
-        </w:rPr>
-        <w:t>Airbnb</w:t>
-      </w:r>
-      <w:proofErr w:type="spellEnd"/>
-      <w:r>
-        <w:rPr>
-          <w:rFonts w:ascii="Times New Roman" w:hAnsi="Times New Roman" w:cs="Times New Roman"/>
-          <w:sz w:val="26"/>
-          <w:szCs w:val="26"/>
-          <w:lang w:val="es-PE"/>
-        </w:rPr>
-        <w:t xml:space="preserve"> maneja millones de propiedades y reseñas a nivel global, pero enfrenta el desafío de organizar y analizar efici</w:t>
-      </w:r>
-      <w:r>
-        <w:rPr>
-          <w:rFonts w:ascii="Times New Roman" w:hAnsi="Times New Roman" w:cs="Times New Roman"/>
-          <w:sz w:val="26"/>
-          <w:szCs w:val="26"/>
-          <w:lang w:val="es-PE"/>
+        </w:rPr>
+      </w:pPr>
+      <w:r>
+        <w:rPr>
+          <w:rFonts w:ascii="Times New Roman" w:hAnsi="Times New Roman" w:cs="Times New Roman"/>
+          <w:sz w:val="26"/>
+          <w:szCs w:val="26"/>
+        </w:rPr>
+        <w:t>Airbnb maneja millones de propiedades y reseñas a nivel global, pero enfrenta el desafío de organizar y analizar efici</w:t>
+      </w:r>
+      <w:r>
+        <w:rPr>
+          <w:rFonts w:ascii="Times New Roman" w:hAnsi="Times New Roman" w:cs="Times New Roman"/>
+          <w:sz w:val="26"/>
+          <w:szCs w:val="26"/>
         </w:rPr>
         <w:t xml:space="preserve">entemente la información clave. </w:t>
       </w:r>
@@ -2076,7 +1745,6 @@
           <w:rFonts w:ascii="Times New Roman" w:hAnsi="Times New Roman" w:cs="Times New Roman"/>
           <w:sz w:val="26"/>
           <w:szCs w:val="26"/>
-          <w:lang w:val="es-PE"/>
         </w:rPr>
         <w:t>Esta gran</w:t>
       </w:r>
@@ -2085,7 +1753,6 @@
           <w:rFonts w:ascii="Times New Roman" w:hAnsi="Times New Roman" w:cs="Times New Roman"/>
           <w:sz w:val="26"/>
           <w:szCs w:val="26"/>
-          <w:lang w:val="es-PE"/>
         </w:rPr>
         <w:t xml:space="preserve"> cantidad de datos disponibles no siempre está estandarizada ni</w:t>
       </w:r>
@@ -2094,7 +1761,6 @@
           <w:rFonts w:ascii="Times New Roman" w:hAnsi="Times New Roman" w:cs="Times New Roman"/>
           <w:sz w:val="26"/>
           <w:szCs w:val="26"/>
-          <w:lang w:val="es-PE"/>
         </w:rPr>
         <w:t xml:space="preserve"> limpia, dificultando</w:t>
       </w:r>
@@ -2103,7 +1769,6 @@
           <w:rFonts w:ascii="Times New Roman" w:hAnsi="Times New Roman" w:cs="Times New Roman"/>
           <w:sz w:val="26"/>
           <w:szCs w:val="26"/>
-          <w:lang w:val="es-PE"/>
         </w:rPr>
         <w:t xml:space="preserve"> lo siguiente:</w:t>
       </w:r>
@@ -2112,7 +1777,6 @@
           <w:rFonts w:ascii="Times New Roman" w:hAnsi="Times New Roman" w:cs="Times New Roman"/>
           <w:sz w:val="26"/>
           <w:szCs w:val="26"/>
-          <w:lang w:val="es-PE"/>
         </w:rPr>
         <w:t xml:space="preserve"> </w:t>
       </w:r>
@@ -2130,15 +1794,13 @@
           <w:rFonts w:ascii="Times New Roman" w:hAnsi="Times New Roman" w:cs="Times New Roman"/>
           <w:sz w:val="26"/>
           <w:szCs w:val="26"/>
-          <w:lang w:val="es-PE"/>
-        </w:rPr>
-      </w:pPr>
-      <w:r>
-        <w:rPr>
-          <w:rFonts w:ascii="Times New Roman" w:hAnsi="Times New Roman" w:cs="Times New Roman"/>
-          <w:sz w:val="26"/>
-          <w:szCs w:val="26"/>
-          <w:lang w:val="es-PE"/>
+        </w:rPr>
+      </w:pPr>
+      <w:r>
+        <w:rPr>
+          <w:rFonts w:ascii="Times New Roman" w:hAnsi="Times New Roman" w:cs="Times New Roman"/>
+          <w:sz w:val="26"/>
+          <w:szCs w:val="26"/>
         </w:rPr>
         <w:t>I</w:t>
       </w:r>
@@ -2147,7 +1809,6 @@
           <w:rFonts w:ascii="Times New Roman" w:hAnsi="Times New Roman" w:cs="Times New Roman"/>
           <w:sz w:val="26"/>
           <w:szCs w:val="26"/>
-          <w:lang w:val="es-PE"/>
         </w:rPr>
         <w:t xml:space="preserve">dentificar </w:t>
       </w:r>
@@ -2156,7 +1817,6 @@
           <w:rFonts w:ascii="Times New Roman" w:hAnsi="Times New Roman" w:cs="Times New Roman"/>
           <w:sz w:val="26"/>
           <w:szCs w:val="26"/>
-          <w:lang w:val="es-PE"/>
         </w:rPr>
         <w:t>los factores que influyen en la ocupación de propiedades.</w:t>
       </w:r>
@@ -2174,15 +1834,13 @@
           <w:rFonts w:ascii="Times New Roman" w:hAnsi="Times New Roman" w:cs="Times New Roman"/>
           <w:sz w:val="26"/>
           <w:szCs w:val="26"/>
-          <w:lang w:val="es-PE"/>
-        </w:rPr>
-      </w:pPr>
-      <w:r>
-        <w:rPr>
-          <w:rFonts w:ascii="Times New Roman" w:hAnsi="Times New Roman" w:cs="Times New Roman"/>
-          <w:sz w:val="26"/>
-          <w:szCs w:val="26"/>
-          <w:lang w:val="es-PE"/>
+        </w:rPr>
+      </w:pPr>
+      <w:r>
+        <w:rPr>
+          <w:rFonts w:ascii="Times New Roman" w:hAnsi="Times New Roman" w:cs="Times New Roman"/>
+          <w:sz w:val="26"/>
+          <w:szCs w:val="26"/>
         </w:rPr>
         <w:t>D</w:t>
       </w:r>
@@ -2191,7 +1849,6 @@
           <w:rFonts w:ascii="Times New Roman" w:hAnsi="Times New Roman" w:cs="Times New Roman"/>
           <w:sz w:val="26"/>
           <w:szCs w:val="26"/>
-          <w:lang w:val="es-PE"/>
         </w:rPr>
         <w:t>etectar patrones de satisfacción de huéspedes</w:t>
       </w:r>
@@ -2200,7 +1857,6 @@
           <w:rFonts w:ascii="Times New Roman" w:hAnsi="Times New Roman" w:cs="Times New Roman"/>
           <w:sz w:val="26"/>
           <w:szCs w:val="26"/>
-          <w:lang w:val="es-PE"/>
         </w:rPr>
         <w:t xml:space="preserve"> y </w:t>
       </w:r>
@@ -2209,7 +1865,6 @@
           <w:rFonts w:ascii="Times New Roman" w:hAnsi="Times New Roman" w:cs="Times New Roman"/>
           <w:sz w:val="26"/>
           <w:szCs w:val="26"/>
-          <w:lang w:val="es-PE"/>
         </w:rPr>
         <w:t>desempeño de anfitriones.</w:t>
       </w:r>
@@ -2218,7 +1873,6 @@
           <w:rFonts w:ascii="Times New Roman" w:hAnsi="Times New Roman" w:cs="Times New Roman"/>
           <w:sz w:val="26"/>
           <w:szCs w:val="26"/>
-          <w:lang w:val="es-PE"/>
         </w:rPr>
         <w:t xml:space="preserve"> </w:t>
       </w:r>
@@ -2236,15 +1890,13 @@
           <w:rFonts w:ascii="Times New Roman" w:hAnsi="Times New Roman" w:cs="Times New Roman"/>
           <w:sz w:val="26"/>
           <w:szCs w:val="26"/>
-          <w:lang w:val="es-PE"/>
-        </w:rPr>
-      </w:pPr>
-      <w:r>
-        <w:rPr>
-          <w:rFonts w:ascii="Times New Roman" w:hAnsi="Times New Roman" w:cs="Times New Roman"/>
-          <w:sz w:val="26"/>
-          <w:szCs w:val="26"/>
-          <w:lang w:val="es-PE"/>
+        </w:rPr>
+      </w:pPr>
+      <w:r>
+        <w:rPr>
+          <w:rFonts w:ascii="Times New Roman" w:hAnsi="Times New Roman" w:cs="Times New Roman"/>
+          <w:sz w:val="26"/>
+          <w:szCs w:val="26"/>
         </w:rPr>
         <w:t>Optimizar la fijación de precios según ubicación,</w:t>
       </w:r>
@@ -2253,7 +1905,6 @@
           <w:rFonts w:ascii="Times New Roman" w:hAnsi="Times New Roman" w:cs="Times New Roman"/>
           <w:sz w:val="26"/>
           <w:szCs w:val="26"/>
-          <w:lang w:val="es-PE"/>
         </w:rPr>
         <w:t xml:space="preserve"> tipo de propiedad y temporada.</w:t>
       </w:r>
@@ -2266,15 +1917,13 @@
           <w:rFonts w:ascii="Times New Roman" w:hAnsi="Times New Roman" w:cs="Times New Roman"/>
           <w:sz w:val="26"/>
           <w:szCs w:val="26"/>
-          <w:lang w:val="es-PE"/>
-        </w:rPr>
-      </w:pPr>
-      <w:r>
-        <w:rPr>
-          <w:rFonts w:ascii="Times New Roman" w:hAnsi="Times New Roman" w:cs="Times New Roman"/>
-          <w:sz w:val="26"/>
-          <w:szCs w:val="26"/>
-          <w:lang w:val="es-PE"/>
+        </w:rPr>
+      </w:pPr>
+      <w:r>
+        <w:rPr>
+          <w:rFonts w:ascii="Times New Roman" w:hAnsi="Times New Roman" w:cs="Times New Roman"/>
+          <w:sz w:val="26"/>
+          <w:szCs w:val="26"/>
         </w:rPr>
         <w:t>Como resultado, se limita</w:t>
       </w:r>
@@ -2283,7 +1932,6 @@
           <w:rFonts w:ascii="Times New Roman" w:hAnsi="Times New Roman" w:cs="Times New Roman"/>
           <w:sz w:val="26"/>
           <w:szCs w:val="26"/>
-          <w:lang w:val="es-PE"/>
         </w:rPr>
         <w:t xml:space="preserve"> la capacidad de tomar decisiones estratégicas basadas en datos y reduce la competitividad frente a otras plataformas de hospedaje.</w:t>
       </w:r>
@@ -2301,7 +1949,6 @@
         </w:rPr>
       </w:pPr>
       <w:bookmarkStart w:id="2" w:name="_Toc208577325"/>
-      <w:proofErr w:type="spellStart"/>
       <w:r>
         <w:rPr>
           <w:rFonts w:ascii="Times New Roman" w:hAnsi="Times New Roman" w:cs="Times New Roman"/>
@@ -2310,30 +1957,9 @@
           <w:szCs w:val="26"/>
         </w:rPr>
         <w:lastRenderedPageBreak/>
-        <w:t>Propuesta</w:t>
-      </w:r>
-      <w:proofErr w:type="spellEnd"/>
-      <w:r>
-        <w:rPr>
-          <w:rFonts w:ascii="Times New Roman" w:hAnsi="Times New Roman" w:cs="Times New Roman"/>
-          <w:color w:val="auto"/>
-          <w:sz w:val="26"/>
-          <w:szCs w:val="26"/>
-        </w:rPr>
-        <w:t xml:space="preserve"> de </w:t>
-      </w:r>
-      <w:proofErr w:type="spellStart"/>
-      <w:r>
-        <w:rPr>
-          <w:rFonts w:ascii="Times New Roman" w:hAnsi="Times New Roman" w:cs="Times New Roman"/>
-          <w:color w:val="auto"/>
-          <w:sz w:val="26"/>
-          <w:szCs w:val="26"/>
-        </w:rPr>
-        <w:t>solución</w:t>
+        <w:t>Propuesta de solución</w:t>
       </w:r>
       <w:bookmarkEnd w:id="2"/>
-      <w:proofErr w:type="spellEnd"/>
     </w:p>
     <w:p>
       <w:pPr>
@@ -2343,37 +1969,15 @@
           <w:rFonts w:ascii="Times New Roman" w:hAnsi="Times New Roman" w:cs="Times New Roman"/>
           <w:sz w:val="26"/>
           <w:szCs w:val="26"/>
-          <w:lang w:val="es-PE"/>
-        </w:rPr>
-      </w:pPr>
-      <w:r>
-        <w:rPr>
-          <w:rFonts w:ascii="Times New Roman" w:hAnsi="Times New Roman" w:cs="Times New Roman"/>
-          <w:sz w:val="26"/>
-          <w:szCs w:val="26"/>
-          <w:lang w:val="es-PE"/>
-        </w:rPr>
-        <w:t xml:space="preserve">Para abordar la dificultad de identificar los factores que influyen en la ocupación y satisfacción dentro de </w:t>
-      </w:r>
-      <w:proofErr w:type="spellStart"/>
-      <w:r>
-        <w:rPr>
-          <w:rFonts w:ascii="Times New Roman" w:hAnsi="Times New Roman" w:cs="Times New Roman"/>
-          <w:sz w:val="26"/>
-          <w:szCs w:val="26"/>
-          <w:lang w:val="es-PE"/>
-        </w:rPr>
-        <w:t>Airbnb</w:t>
-      </w:r>
-      <w:proofErr w:type="spellEnd"/>
-      <w:r>
-        <w:rPr>
-          <w:rFonts w:ascii="Times New Roman" w:hAnsi="Times New Roman" w:cs="Times New Roman"/>
-          <w:sz w:val="26"/>
-          <w:szCs w:val="26"/>
-          <w:lang w:val="es-PE"/>
-        </w:rPr>
-        <w:t>, se propone analizar la información de propiedades, anfitriones y reseñas de huéspedes. A partir de este análisis se desarrollarán indicadores que permitan conocer qué variables impactan en la ocupación de alojamientos, el nivel de satisfacción de los clientes y la rentabilidad de los anfitriones, con el fin de optimizar la toma de decisiones estratégicas.</w:t>
+        </w:rPr>
+      </w:pPr>
+      <w:r>
+        <w:rPr>
+          <w:rFonts w:ascii="Times New Roman" w:hAnsi="Times New Roman" w:cs="Times New Roman"/>
+          <w:sz w:val="26"/>
+          <w:szCs w:val="26"/>
+        </w:rPr>
+        <w:t>Para abordar la dificultad de identificar los factores que influyen en la ocupación y satisfacción dentro de Airbnb, se propone analizar la información de propiedades, anfitriones y reseñas de huéspedes. A partir de este análisis se desarrollarán indicadores que permitan conocer qué variables impactan en la ocupación de alojamientos, el nivel de satisfacción de los clientes y la rentabilidad de los anfitriones, con el fin de optimizar la toma de decisiones estratégicas.</w:t>
       </w:r>
     </w:p>
     <w:p>
@@ -2389,7 +1993,6 @@
         </w:rPr>
       </w:pPr>
       <w:bookmarkStart w:id="3" w:name="_Toc208577326"/>
-      <w:proofErr w:type="spellStart"/>
       <w:r>
         <w:rPr>
           <w:rFonts w:ascii="Times New Roman" w:hAnsi="Times New Roman" w:cs="Times New Roman"/>
@@ -2400,7 +2003,6 @@
         <w:t>Objetivos</w:t>
       </w:r>
       <w:bookmarkEnd w:id="3"/>
-      <w:proofErr w:type="spellEnd"/>
     </w:p>
     <w:p>
       <w:pPr>
@@ -2410,7 +2012,6 @@
         <w:rPr>
           <w:rFonts w:ascii="Times New Roman" w:hAnsi="Times New Roman" w:cs="Times New Roman"/>
           <w:color w:val="auto"/>
-          <w:lang w:val="es-PE"/>
         </w:rPr>
       </w:pPr>
       <w:bookmarkStart w:id="4" w:name="_Toc208577327"/>
@@ -2418,9 +2019,22 @@
         <w:rPr>
           <w:rFonts w:ascii="Times New Roman" w:hAnsi="Times New Roman" w:cs="Times New Roman"/>
           <w:color w:val="auto"/>
-          <w:lang w:val="es-PE"/>
-        </w:rPr>
-        <w:t>Objetivos general</w:t>
+        </w:rPr>
+        <w:t xml:space="preserve">Objetivo </w:t>
+      </w:r>
+      <w:r>
+        <w:rPr>
+          <w:rFonts w:ascii="Times New Roman" w:hAnsi="Times New Roman" w:cs="Times New Roman"/>
+          <w:color w:val="auto"/>
+        </w:rPr>
+        <w:t>G</w:t>
+      </w:r>
+      <w:r>
+        <w:rPr>
+          <w:rFonts w:ascii="Times New Roman" w:hAnsi="Times New Roman" w:cs="Times New Roman"/>
+          <w:color w:val="auto"/>
+        </w:rPr>
+        <w:t>eneral</w:t>
       </w:r>
       <w:bookmarkEnd w:id="4"/>
     </w:p>
@@ -2432,15 +2046,13 @@
           <w:rFonts w:ascii="Times New Roman" w:hAnsi="Times New Roman" w:cs="Times New Roman"/>
           <w:sz w:val="26"/>
           <w:szCs w:val="26"/>
-          <w:lang w:val="es-PE"/>
-        </w:rPr>
-      </w:pPr>
-      <w:r>
-        <w:rPr>
-          <w:rFonts w:ascii="Times New Roman" w:hAnsi="Times New Roman" w:cs="Times New Roman"/>
-          <w:sz w:val="26"/>
-          <w:szCs w:val="26"/>
-          <w:lang w:val="es-PE"/>
+        </w:rPr>
+      </w:pPr>
+      <w:r>
+        <w:rPr>
+          <w:rFonts w:ascii="Times New Roman" w:hAnsi="Times New Roman" w:cs="Times New Roman"/>
+          <w:sz w:val="26"/>
+          <w:szCs w:val="26"/>
         </w:rPr>
         <w:t xml:space="preserve">Aplicar Business </w:t>
       </w:r>
@@ -2450,7 +2062,6 @@
           <w:rFonts w:ascii="Times New Roman" w:hAnsi="Times New Roman" w:cs="Times New Roman"/>
           <w:sz w:val="26"/>
           <w:szCs w:val="26"/>
-          <w:lang w:val="es-PE"/>
         </w:rPr>
         <w:t>Intelligence</w:t>
       </w:r>
@@ -2460,54 +2071,16 @@
           <w:rFonts w:ascii="Times New Roman" w:hAnsi="Times New Roman" w:cs="Times New Roman"/>
           <w:sz w:val="26"/>
           <w:szCs w:val="26"/>
-          <w:lang w:val="es-PE"/>
-        </w:rPr>
-        <w:t xml:space="preserve"> (BI) </w:t>
-      </w:r>
-      <w:r>
-        <w:rPr>
-          <w:rFonts w:ascii="Times New Roman" w:hAnsi="Times New Roman" w:cs="Times New Roman"/>
-          <w:sz w:val="26"/>
-          <w:szCs w:val="26"/>
-          <w:lang w:val="es-PE"/>
-        </w:rPr>
-        <w:t xml:space="preserve">que permita </w:t>
-      </w:r>
-      <w:r>
-        <w:rPr>
-          <w:rFonts w:ascii="Times New Roman" w:hAnsi="Times New Roman" w:cs="Times New Roman"/>
-          <w:sz w:val="26"/>
-          <w:szCs w:val="26"/>
-          <w:lang w:val="es-PE"/>
-        </w:rPr>
-        <w:t>identificar</w:t>
-      </w:r>
-      <w:r>
-        <w:rPr>
-          <w:rFonts w:ascii="Times New Roman" w:hAnsi="Times New Roman" w:cs="Times New Roman"/>
-          <w:sz w:val="26"/>
-          <w:szCs w:val="26"/>
-          <w:lang w:val="es-PE"/>
-        </w:rPr>
-        <w:t xml:space="preserve"> la ocupación de propiedades, la satisfacción de huéspedes y la rentabilidad, con el fin de </w:t>
-      </w:r>
-      <w:r>
-        <w:rPr>
-          <w:rFonts w:ascii="Times New Roman" w:hAnsi="Times New Roman" w:cs="Times New Roman"/>
-          <w:sz w:val="26"/>
-          <w:szCs w:val="26"/>
-          <w:lang w:val="es-PE"/>
-        </w:rPr>
-        <w:t>mejorar</w:t>
-      </w:r>
-      <w:r>
-        <w:rPr>
-          <w:rFonts w:ascii="Times New Roman" w:hAnsi="Times New Roman" w:cs="Times New Roman"/>
-          <w:sz w:val="26"/>
-          <w:szCs w:val="26"/>
-          <w:lang w:val="es-PE"/>
-        </w:rPr>
-        <w:t xml:space="preserve"> la toma de decisiones estratégicas.</w:t>
+        </w:rPr>
+        <w:t xml:space="preserve"> (BI) que permita identificar los factores que afectan la ocupación de propiedades, la satisfacción de huéspedes y la rentabilidad de anfitriones en Airbnb, con el fin de mejorar la competitividad en el mercado de hospedaje</w:t>
+      </w:r>
+      <w:r>
+        <w:rPr>
+          <w:rFonts w:ascii="Times New Roman" w:hAnsi="Times New Roman" w:cs="Times New Roman"/>
+          <w:sz w:val="26"/>
+          <w:szCs w:val="26"/>
+        </w:rPr>
+        <w:t>.</w:t>
       </w:r>
     </w:p>
     <w:p>
@@ -2518,7 +2091,6 @@
         <w:rPr>
           <w:rFonts w:ascii="Times New Roman" w:hAnsi="Times New Roman" w:cs="Times New Roman"/>
           <w:color w:val="auto"/>
-          <w:lang w:val="es-PE"/>
         </w:rPr>
       </w:pPr>
       <w:bookmarkStart w:id="5" w:name="_Toc208577328"/>
@@ -2526,7 +2098,6 @@
         <w:rPr>
           <w:rFonts w:ascii="Times New Roman" w:hAnsi="Times New Roman" w:cs="Times New Roman"/>
           <w:color w:val="auto"/>
-          <w:lang w:val="es-PE"/>
         </w:rPr>
         <w:t xml:space="preserve">Objetivos </w:t>
       </w:r>
@@ -2534,7 +2105,6 @@
         <w:rPr>
           <w:rFonts w:ascii="Times New Roman" w:hAnsi="Times New Roman" w:cs="Times New Roman"/>
           <w:color w:val="auto"/>
-          <w:lang w:val="es-PE"/>
         </w:rPr>
         <w:t>específicos</w:t>
       </w:r>
@@ -2545,25 +2115,22 @@
         <w:pStyle w:val="Prrafodelista"/>
         <w:numPr>
           <w:ilvl w:val="0"/>
-          <w:numId w:val="2"/>
+          <w:numId w:val="6"/>
         </w:numPr>
         <w:spacing w:line="480" w:lineRule="auto"/>
-        <w:jc w:val="both"/>
-        <w:rPr>
-          <w:rFonts w:ascii="Times New Roman" w:hAnsi="Times New Roman" w:cs="Times New Roman"/>
-          <w:sz w:val="26"/>
-          <w:szCs w:val="26"/>
-          <w:lang w:val="es-PE"/>
-        </w:rPr>
-      </w:pPr>
-      <w:r>
-        <w:rPr>
-          <w:rFonts w:ascii="Times New Roman" w:hAnsi="Times New Roman" w:cs="Times New Roman"/>
-          <w:sz w:val="26"/>
-          <w:szCs w:val="26"/>
-          <w:lang w:val="es-PE"/>
-        </w:rPr>
-        <w:t>Detectar propiedades y zonas con baja ocupación, para identificar en qué mercados los anfitriones enfrentan mayor dificultad en conseguir reservas.</w:t>
+        <w:rPr>
+          <w:rFonts w:ascii="Times New Roman" w:hAnsi="Times New Roman" w:cs="Times New Roman"/>
+          <w:sz w:val="26"/>
+          <w:szCs w:val="26"/>
+        </w:rPr>
+      </w:pPr>
+      <w:r>
+        <w:rPr>
+          <w:rFonts w:ascii="Times New Roman" w:hAnsi="Times New Roman" w:cs="Times New Roman"/>
+          <w:sz w:val="26"/>
+          <w:szCs w:val="26"/>
+        </w:rPr>
+        <w:t xml:space="preserve">Identificar las zonas y ciudades con menor tasa de ocupación, para reconocer mercados con mayor riesgo de pérdidas de reservas. </w:t>
       </w:r>
     </w:p>
     <w:p>
@@ -2571,25 +2138,22 @@
         <w:pStyle w:val="Prrafodelista"/>
         <w:numPr>
           <w:ilvl w:val="0"/>
-          <w:numId w:val="2"/>
+          <w:numId w:val="6"/>
         </w:numPr>
         <w:spacing w:line="480" w:lineRule="auto"/>
-        <w:jc w:val="both"/>
-        <w:rPr>
-          <w:rFonts w:ascii="Times New Roman" w:hAnsi="Times New Roman" w:cs="Times New Roman"/>
-          <w:sz w:val="26"/>
-          <w:szCs w:val="26"/>
-          <w:lang w:val="es-PE"/>
-        </w:rPr>
-      </w:pPr>
-      <w:r>
-        <w:rPr>
-          <w:rFonts w:ascii="Times New Roman" w:hAnsi="Times New Roman" w:cs="Times New Roman"/>
-          <w:sz w:val="26"/>
-          <w:szCs w:val="26"/>
-          <w:lang w:val="es-PE"/>
-        </w:rPr>
-        <w:t>Analizar la variación de precios en función de la localización, tipo de propiedad y temporada, con el objetivo de recomendar tarifas más competitivas.</w:t>
+        <w:rPr>
+          <w:rFonts w:ascii="Times New Roman" w:hAnsi="Times New Roman" w:cs="Times New Roman"/>
+          <w:sz w:val="26"/>
+          <w:szCs w:val="26"/>
+        </w:rPr>
+      </w:pPr>
+      <w:r>
+        <w:rPr>
+          <w:rFonts w:ascii="Times New Roman" w:hAnsi="Times New Roman" w:cs="Times New Roman"/>
+          <w:sz w:val="26"/>
+          <w:szCs w:val="26"/>
+        </w:rPr>
+        <w:t xml:space="preserve">Medir el nivel de satisfacción de huéspedes a partir de calificaciones y reseñas, para detectar clientes con experiencias negativas y mayor probabilidad de abandono. </w:t>
       </w:r>
     </w:p>
     <w:p>
@@ -2597,34 +2161,58 @@
         <w:pStyle w:val="Prrafodelista"/>
         <w:numPr>
           <w:ilvl w:val="0"/>
-          <w:numId w:val="2"/>
+          <w:numId w:val="6"/>
         </w:numPr>
         <w:spacing w:line="480" w:lineRule="auto"/>
-        <w:jc w:val="both"/>
-        <w:rPr>
-          <w:rFonts w:ascii="Times New Roman" w:hAnsi="Times New Roman" w:cs="Times New Roman"/>
-          <w:sz w:val="26"/>
-          <w:szCs w:val="26"/>
-          <w:lang w:val="es-PE"/>
-        </w:rPr>
-      </w:pPr>
-      <w:r>
-        <w:rPr>
-          <w:rFonts w:ascii="Times New Roman" w:hAnsi="Times New Roman" w:cs="Times New Roman"/>
-          <w:sz w:val="26"/>
-          <w:szCs w:val="26"/>
-          <w:lang w:val="es-PE"/>
-        </w:rPr>
-        <w:t>Medir el nivel</w:t>
-      </w:r>
-      <w:r>
-        <w:rPr>
-          <w:rFonts w:ascii="Times New Roman" w:hAnsi="Times New Roman" w:cs="Times New Roman"/>
-          <w:sz w:val="26"/>
-          <w:szCs w:val="26"/>
-          <w:lang w:val="es-PE"/>
-        </w:rPr>
-        <w:t xml:space="preserve"> de satisfacción de los huéspedes a partir de calificaciones y reseñas, para reconocer los factores que impactan en la experiencia del cliente.</w:t>
+        <w:rPr>
+          <w:rFonts w:ascii="Times New Roman" w:hAnsi="Times New Roman" w:cs="Times New Roman"/>
+          <w:sz w:val="26"/>
+          <w:szCs w:val="26"/>
+        </w:rPr>
+      </w:pPr>
+      <w:r>
+        <w:rPr>
+          <w:rFonts w:ascii="Times New Roman" w:hAnsi="Times New Roman" w:cs="Times New Roman"/>
+          <w:sz w:val="26"/>
+          <w:szCs w:val="26"/>
+        </w:rPr>
+        <w:t>Evaluar el impacto del estatus de anfitrión (</w:t>
+      </w:r>
+      <w:proofErr w:type="spellStart"/>
+      <w:r>
+        <w:rPr>
+          <w:rFonts w:ascii="Times New Roman" w:hAnsi="Times New Roman" w:cs="Times New Roman"/>
+          <w:sz w:val="26"/>
+          <w:szCs w:val="26"/>
+        </w:rPr>
+        <w:t>superhost</w:t>
+      </w:r>
+      <w:proofErr w:type="spellEnd"/>
+      <w:r>
+        <w:rPr>
+          <w:rFonts w:ascii="Times New Roman" w:hAnsi="Times New Roman" w:cs="Times New Roman"/>
+          <w:sz w:val="26"/>
+          <w:szCs w:val="26"/>
+        </w:rPr>
+        <w:t xml:space="preserve"> vs no </w:t>
+      </w:r>
+      <w:proofErr w:type="spellStart"/>
+      <w:r>
+        <w:rPr>
+          <w:rFonts w:ascii="Times New Roman" w:hAnsi="Times New Roman" w:cs="Times New Roman"/>
+          <w:sz w:val="26"/>
+          <w:szCs w:val="26"/>
+        </w:rPr>
+        <w:t>superhost</w:t>
+      </w:r>
+      <w:proofErr w:type="spellEnd"/>
+      <w:r>
+        <w:rPr>
+          <w:rFonts w:ascii="Times New Roman" w:hAnsi="Times New Roman" w:cs="Times New Roman"/>
+          <w:sz w:val="26"/>
+          <w:szCs w:val="26"/>
+        </w:rPr>
+        <w:t xml:space="preserve">) sobre la ocupación y satisfacción, para medir la efectividad del programa de reconocimiento. </w:t>
       </w:r>
     </w:p>
     <w:p>
@@ -2632,65 +2220,23 @@
         <w:pStyle w:val="Prrafodelista"/>
         <w:numPr>
           <w:ilvl w:val="0"/>
-          <w:numId w:val="2"/>
+          <w:numId w:val="6"/>
         </w:numPr>
         <w:spacing w:line="480" w:lineRule="auto"/>
-        <w:jc w:val="both"/>
-        <w:rPr>
-          <w:rFonts w:ascii="Times New Roman" w:hAnsi="Times New Roman" w:cs="Times New Roman"/>
-          <w:sz w:val="26"/>
-          <w:szCs w:val="26"/>
-          <w:lang w:val="es-PE"/>
-        </w:rPr>
-      </w:pPr>
-      <w:r>
-        <w:rPr>
-          <w:rFonts w:ascii="Times New Roman" w:hAnsi="Times New Roman" w:cs="Times New Roman"/>
-          <w:sz w:val="26"/>
-          <w:szCs w:val="26"/>
-          <w:lang w:val="es-PE"/>
-        </w:rPr>
-        <w:t xml:space="preserve">Comparar el desempeño entre anfitriones </w:t>
-      </w:r>
-      <w:proofErr w:type="spellStart"/>
-      <w:r>
-        <w:rPr>
-          <w:rFonts w:ascii="Times New Roman" w:hAnsi="Times New Roman" w:cs="Times New Roman"/>
-          <w:sz w:val="26"/>
-          <w:szCs w:val="26"/>
-          <w:lang w:val="es-PE"/>
-        </w:rPr>
-        <w:t>superhost</w:t>
-      </w:r>
-      <w:proofErr w:type="spellEnd"/>
-      <w:r>
-        <w:rPr>
-          <w:rFonts w:ascii="Times New Roman" w:hAnsi="Times New Roman" w:cs="Times New Roman"/>
-          <w:sz w:val="26"/>
-          <w:szCs w:val="26"/>
-          <w:lang w:val="es-PE"/>
-        </w:rPr>
-        <w:t xml:space="preserve"> y no </w:t>
-      </w:r>
-      <w:proofErr w:type="spellStart"/>
-      <w:r>
-        <w:rPr>
-          <w:rFonts w:ascii="Times New Roman" w:hAnsi="Times New Roman" w:cs="Times New Roman"/>
-          <w:sz w:val="26"/>
-          <w:szCs w:val="26"/>
-          <w:lang w:val="es-PE"/>
-        </w:rPr>
-        <w:t>superhost</w:t>
-      </w:r>
-      <w:proofErr w:type="spellEnd"/>
-      <w:r>
-        <w:rPr>
-          <w:rFonts w:ascii="Times New Roman" w:hAnsi="Times New Roman" w:cs="Times New Roman"/>
-          <w:sz w:val="26"/>
-          <w:szCs w:val="26"/>
-          <w:lang w:val="es-PE"/>
-        </w:rPr>
-        <w:t>, determinando si el estatus influye en precios, ocupación y satisfacción.</w:t>
+        <w:rPr>
+          <w:rFonts w:ascii="Times New Roman" w:hAnsi="Times New Roman" w:cs="Times New Roman"/>
+          <w:sz w:val="26"/>
+          <w:szCs w:val="26"/>
+        </w:rPr>
+      </w:pPr>
+      <w:r>
+        <w:rPr>
+          <w:rFonts w:ascii="Times New Roman" w:hAnsi="Times New Roman" w:cs="Times New Roman"/>
+          <w:sz w:val="26"/>
+          <w:szCs w:val="26"/>
+        </w:rPr>
+        <w:lastRenderedPageBreak/>
+        <w:t>Analizar la variación de precios por temporada, tipo de propiedad y ubicación, para recomendar tarifas que mejoren la competitividad y los ingresos.</w:t>
       </w:r>
     </w:p>
     <w:p>
@@ -2698,46 +2244,22 @@
         <w:pStyle w:val="Prrafodelista"/>
         <w:numPr>
           <w:ilvl w:val="0"/>
-          <w:numId w:val="2"/>
+          <w:numId w:val="6"/>
         </w:numPr>
         <w:spacing w:line="480" w:lineRule="auto"/>
-        <w:jc w:val="both"/>
-        <w:rPr>
-          <w:rFonts w:ascii="Times New Roman" w:hAnsi="Times New Roman" w:cs="Times New Roman"/>
-          <w:sz w:val="26"/>
-          <w:szCs w:val="26"/>
-          <w:lang w:val="es-PE"/>
-        </w:rPr>
-      </w:pPr>
-      <w:r>
-        <w:rPr>
-          <w:rFonts w:ascii="Times New Roman" w:hAnsi="Times New Roman" w:cs="Times New Roman"/>
-          <w:sz w:val="26"/>
-          <w:szCs w:val="26"/>
-          <w:lang w:val="es-PE"/>
-        </w:rPr>
-        <w:lastRenderedPageBreak/>
-        <w:t xml:space="preserve">Integrar y estructurar los datos dispersos de </w:t>
-      </w:r>
-      <w:proofErr w:type="spellStart"/>
-      <w:r>
-        <w:rPr>
-          <w:rFonts w:ascii="Times New Roman" w:hAnsi="Times New Roman" w:cs="Times New Roman"/>
-          <w:sz w:val="26"/>
-          <w:szCs w:val="26"/>
-          <w:lang w:val="es-PE"/>
-        </w:rPr>
-        <w:t>Airbnb</w:t>
-      </w:r>
-      <w:proofErr w:type="spellEnd"/>
-      <w:r>
-        <w:rPr>
-          <w:rFonts w:ascii="Times New Roman" w:hAnsi="Times New Roman" w:cs="Times New Roman"/>
-          <w:sz w:val="26"/>
-          <w:szCs w:val="26"/>
-          <w:lang w:val="es-PE"/>
-        </w:rPr>
-        <w:t xml:space="preserve"> en un modelo dimensional, que facilite la generación de reportes e indicadores confiables para la toma de decisiones.</w:t>
+        <w:rPr>
+          <w:rFonts w:ascii="Times New Roman" w:hAnsi="Times New Roman" w:cs="Times New Roman"/>
+          <w:sz w:val="26"/>
+          <w:szCs w:val="26"/>
+        </w:rPr>
+      </w:pPr>
+      <w:r>
+        <w:rPr>
+          <w:rFonts w:ascii="Times New Roman" w:hAnsi="Times New Roman" w:cs="Times New Roman"/>
+          <w:sz w:val="26"/>
+          <w:szCs w:val="26"/>
+        </w:rPr>
+        <w:t xml:space="preserve"> Determinar la relación entre la cantidad de reseñas negativas y el desempeño de los anfitriones, para anticipar riesgos de baja rentabilidad y abandono de clientes.</w:t>
       </w:r>
     </w:p>
     <w:p>
@@ -2749,7 +2271,6 @@
           <w:color w:val="auto"/>
           <w:sz w:val="26"/>
           <w:szCs w:val="26"/>
-          <w:lang w:val="es-PE"/>
         </w:rPr>
       </w:pPr>
       <w:bookmarkStart w:id="6" w:name="_Toc208577329"/>
@@ -2759,7 +2280,6 @@
           <w:color w:val="auto"/>
           <w:sz w:val="26"/>
           <w:szCs w:val="26"/>
-          <w:lang w:val="es-PE"/>
         </w:rPr>
         <w:t>Modelo de datos transacc</w:t>
       </w:r>
@@ -2769,7 +2289,6 @@
           <w:color w:val="auto"/>
           <w:sz w:val="26"/>
           <w:szCs w:val="26"/>
-          <w:lang w:val="es-PE"/>
         </w:rPr>
         <w:t>ional</w:t>
       </w:r>
@@ -2779,7 +2298,6 @@
           <w:color w:val="auto"/>
           <w:sz w:val="26"/>
           <w:szCs w:val="26"/>
-          <w:lang w:val="es-PE"/>
         </w:rPr>
         <w:t xml:space="preserve"> (Propuesta)</w:t>
       </w:r>
@@ -2792,15 +2310,13 @@
           <w:rFonts w:ascii="Times New Roman" w:hAnsi="Times New Roman" w:cs="Times New Roman"/>
           <w:sz w:val="26"/>
           <w:szCs w:val="26"/>
-          <w:lang w:val="es-PE"/>
-        </w:rPr>
-      </w:pPr>
-      <w:r>
-        <w:rPr>
-          <w:rFonts w:ascii="Times New Roman" w:hAnsi="Times New Roman" w:cs="Times New Roman"/>
-          <w:sz w:val="26"/>
-          <w:szCs w:val="26"/>
-          <w:lang w:val="es-PE"/>
+        </w:rPr>
+      </w:pPr>
+      <w:r>
+        <w:rPr>
+          <w:rFonts w:ascii="Times New Roman" w:hAnsi="Times New Roman" w:cs="Times New Roman"/>
+          <w:sz w:val="26"/>
+          <w:szCs w:val="26"/>
         </w:rPr>
         <w:t xml:space="preserve"> </w:t>
       </w:r>
@@ -2809,9 +2325,8 @@
           <w:rFonts w:ascii="Times New Roman" w:hAnsi="Times New Roman" w:cs="Times New Roman"/>
           <w:sz w:val="26"/>
           <w:szCs w:val="26"/>
-          <w:lang w:val="es-PE"/>
-        </w:rPr>
-        <w:pict>
+        </w:rPr>
+        <w:pict w14:anchorId="56937A0F">
           <v:shapetype id="_x0000_t75" coordsize="21600,21600" o:spt="75" o:preferrelative="t" path="m@4@5l@4@11@9@11@9@5xe" filled="f" stroked="f">
             <v:stroke joinstyle="miter"/>
             <v:formulas>
@@ -2831,7 +2346,7 @@
             <v:path o:extrusionok="f" gradientshapeok="t" o:connecttype="rect"/>
             <o:lock v:ext="edit" aspectratio="t"/>
           </v:shapetype>
-          <v:shape id="_x0000_i1025" type="#_x0000_t75" style="width:441.35pt;height:289.85pt">
+          <v:shape id="_x0000_i1025" type="#_x0000_t75" style="width:441.4pt;height:289.65pt">
             <v:imagedata r:id="rId7" o:title="modelo_transaccional"/>
           </v:shape>
         </w:pict>
@@ -2843,20 +2358,16 @@
           <w:rFonts w:ascii="Times New Roman" w:hAnsi="Times New Roman" w:cs="Times New Roman"/>
           <w:sz w:val="26"/>
           <w:szCs w:val="26"/>
-          <w:lang w:val="es-PE"/>
-        </w:rPr>
-      </w:pPr>
-      <w:r>
-        <w:rPr>
-          <w:rFonts w:ascii="Times New Roman" w:hAnsi="Times New Roman" w:cs="Times New Roman"/>
-          <w:sz w:val="26"/>
-          <w:szCs w:val="26"/>
-          <w:lang w:val="es-PE"/>
+        </w:rPr>
+      </w:pPr>
+      <w:r>
+        <w:rPr>
+          <w:rFonts w:ascii="Times New Roman" w:hAnsi="Times New Roman" w:cs="Times New Roman"/>
+          <w:sz w:val="26"/>
+          <w:szCs w:val="26"/>
         </w:rPr>
         <w:br w:type="page"/>
       </w:r>
-      <w:bookmarkStart w:id="7" w:name="_GoBack"/>
-      <w:bookmarkEnd w:id="7"/>
     </w:p>
     <w:p>
       <w:pPr>
@@ -2867,17 +2378,15 @@
           <w:color w:val="auto"/>
           <w:sz w:val="26"/>
           <w:szCs w:val="26"/>
-          <w:lang w:val="es-PE"/>
-        </w:rPr>
-      </w:pPr>
-      <w:bookmarkStart w:id="8" w:name="_Toc208577330"/>
+        </w:rPr>
+      </w:pPr>
+      <w:bookmarkStart w:id="7" w:name="_Toc208577330"/>
       <w:r>
         <w:rPr>
           <w:rFonts w:ascii="Times New Roman" w:hAnsi="Times New Roman" w:cs="Times New Roman"/>
           <w:color w:val="auto"/>
           <w:sz w:val="26"/>
           <w:szCs w:val="26"/>
-          <w:lang w:val="es-PE"/>
         </w:rPr>
         <w:lastRenderedPageBreak/>
         <w:t>Modelo de datos dimensional</w:t>
@@ -2888,11 +2397,10 @@
           <w:color w:val="auto"/>
           <w:sz w:val="26"/>
           <w:szCs w:val="26"/>
-          <w:lang w:val="es-PE"/>
         </w:rPr>
         <w:t xml:space="preserve"> (Propuesta)</w:t>
       </w:r>
-      <w:bookmarkEnd w:id="8"/>
+      <w:bookmarkEnd w:id="7"/>
     </w:p>
     <w:p>
       <w:pPr>
@@ -2901,7 +2409,6 @@
           <w:rFonts w:ascii="Times New Roman" w:hAnsi="Times New Roman" w:cs="Times New Roman"/>
           <w:sz w:val="26"/>
           <w:szCs w:val="26"/>
-          <w:lang w:val="es-PE"/>
         </w:rPr>
       </w:pPr>
     </w:p>
@@ -2912,18 +2419,16 @@
           <w:rFonts w:ascii="Times New Roman" w:hAnsi="Times New Roman" w:cs="Times New Roman"/>
           <w:sz w:val="26"/>
           <w:szCs w:val="26"/>
-          <w:lang w:val="es-PE"/>
-        </w:rPr>
-      </w:pPr>
-      <w:r>
-        <w:rPr>
-          <w:rFonts w:ascii="Times New Roman" w:hAnsi="Times New Roman" w:cs="Times New Roman"/>
-          <w:noProof/>
+        </w:rPr>
+      </w:pPr>
+      <w:r>
+        <w:rPr>
+          <w:rFonts w:ascii="Times New Roman" w:hAnsi="Times New Roman" w:cs="Times New Roman"/>
           <w:sz w:val="26"/>
           <w:szCs w:val="26"/>
         </w:rPr>
         <w:drawing>
-          <wp:inline distT="0" distB="0" distL="0" distR="0" wp14:anchorId="4B7B65EE" wp14:editId="580239A5">
+          <wp:inline distT="0" distB="0" distL="0" distR="0" wp14:anchorId="72BE8523" wp14:editId="12067AF1">
             <wp:extent cx="5612130" cy="3468960"/>
             <wp:effectExtent l="0" t="0" r="7620" b="0"/>
             <wp:docPr id="1" name="Imagen 1" descr="C:\Users\yanne\AppData\Local\Microsoft\Windows\INetCache\Content.Word\modelo_dimensional.png"/>
@@ -2981,21 +2486,19 @@
           <w:color w:val="auto"/>
           <w:sz w:val="26"/>
           <w:szCs w:val="26"/>
-          <w:lang w:val="es-PE"/>
-        </w:rPr>
-      </w:pPr>
-      <w:bookmarkStart w:id="9" w:name="_Toc208577331"/>
+        </w:rPr>
+      </w:pPr>
+      <w:bookmarkStart w:id="8" w:name="_Toc208577331"/>
       <w:r>
         <w:rPr>
           <w:rFonts w:ascii="Times New Roman" w:hAnsi="Times New Roman" w:cs="Times New Roman"/>
           <w:color w:val="auto"/>
           <w:sz w:val="26"/>
           <w:szCs w:val="26"/>
-          <w:lang w:val="es-PE"/>
         </w:rPr>
         <w:t>Proceso ETL</w:t>
       </w:r>
-      <w:bookmarkEnd w:id="9"/>
+      <w:bookmarkEnd w:id="8"/>
     </w:p>
     <w:p>
       <w:pPr>
@@ -3010,15 +2513,13 @@
           <w:rFonts w:ascii="Times New Roman" w:hAnsi="Times New Roman" w:cs="Times New Roman"/>
           <w:sz w:val="26"/>
           <w:szCs w:val="26"/>
-          <w:lang w:val="es-PE"/>
-        </w:rPr>
-      </w:pPr>
-      <w:r>
-        <w:rPr>
-          <w:rFonts w:ascii="Times New Roman" w:hAnsi="Times New Roman" w:cs="Times New Roman"/>
-          <w:sz w:val="26"/>
-          <w:szCs w:val="26"/>
-          <w:lang w:val="es-PE"/>
+        </w:rPr>
+      </w:pPr>
+      <w:r>
+        <w:rPr>
+          <w:rFonts w:ascii="Times New Roman" w:hAnsi="Times New Roman" w:cs="Times New Roman"/>
+          <w:sz w:val="26"/>
+          <w:szCs w:val="26"/>
         </w:rPr>
         <w:t>Extracción (</w:t>
       </w:r>
@@ -3028,7 +2529,6 @@
           <w:rFonts w:ascii="Times New Roman" w:hAnsi="Times New Roman" w:cs="Times New Roman"/>
           <w:sz w:val="26"/>
           <w:szCs w:val="26"/>
-          <w:lang w:val="es-PE"/>
         </w:rPr>
         <w:t>Extract</w:t>
       </w:r>
@@ -3038,7 +2538,6 @@
           <w:rFonts w:ascii="Times New Roman" w:hAnsi="Times New Roman" w:cs="Times New Roman"/>
           <w:sz w:val="26"/>
           <w:szCs w:val="26"/>
-          <w:lang w:val="es-PE"/>
         </w:rPr>
         <w:t>)</w:t>
       </w:r>
@@ -3052,37 +2551,15 @@
           <w:rFonts w:ascii="Times New Roman" w:hAnsi="Times New Roman" w:cs="Times New Roman"/>
           <w:sz w:val="26"/>
           <w:szCs w:val="26"/>
-          <w:lang w:val="es-PE"/>
-        </w:rPr>
-      </w:pPr>
-      <w:r>
-        <w:rPr>
-          <w:rFonts w:ascii="Times New Roman" w:hAnsi="Times New Roman" w:cs="Times New Roman"/>
-          <w:sz w:val="26"/>
-          <w:szCs w:val="26"/>
-          <w:lang w:val="es-PE"/>
-        </w:rPr>
-        <w:t>Se recibió un archivo Excel (.</w:t>
-      </w:r>
-      <w:proofErr w:type="spellStart"/>
-      <w:r>
-        <w:rPr>
-          <w:rFonts w:ascii="Times New Roman" w:hAnsi="Times New Roman" w:cs="Times New Roman"/>
-          <w:sz w:val="26"/>
-          <w:szCs w:val="26"/>
-          <w:lang w:val="es-PE"/>
-        </w:rPr>
-        <w:t>xlsx</w:t>
-      </w:r>
-      <w:proofErr w:type="spellEnd"/>
-      <w:r>
-        <w:rPr>
-          <w:rFonts w:ascii="Times New Roman" w:hAnsi="Times New Roman" w:cs="Times New Roman"/>
-          <w:sz w:val="26"/>
-          <w:szCs w:val="26"/>
-          <w:lang w:val="es-PE"/>
-        </w:rPr>
-        <w:t>) con datos no estructurados, que contenían información combinada de los anfitriones, propiedades y reseñas de huéspedes.</w:t>
+        </w:rPr>
+      </w:pPr>
+      <w:r>
+        <w:rPr>
+          <w:rFonts w:ascii="Times New Roman" w:hAnsi="Times New Roman" w:cs="Times New Roman"/>
+          <w:sz w:val="26"/>
+          <w:szCs w:val="26"/>
+        </w:rPr>
+        <w:t>Se recibió un archivo Excel (.xlsx) con datos no estructurados, que contenían información combinada de los anfitriones, propiedades y reseñas de huéspedes.</w:t>
       </w:r>
     </w:p>
     <w:p>
@@ -3098,15 +2575,13 @@
           <w:rFonts w:ascii="Times New Roman" w:hAnsi="Times New Roman" w:cs="Times New Roman"/>
           <w:sz w:val="26"/>
           <w:szCs w:val="26"/>
-          <w:lang w:val="es-PE"/>
-        </w:rPr>
-      </w:pPr>
-      <w:r>
-        <w:rPr>
-          <w:rFonts w:ascii="Times New Roman" w:hAnsi="Times New Roman" w:cs="Times New Roman"/>
-          <w:sz w:val="26"/>
-          <w:szCs w:val="26"/>
-          <w:lang w:val="es-PE"/>
+        </w:rPr>
+      </w:pPr>
+      <w:r>
+        <w:rPr>
+          <w:rFonts w:ascii="Times New Roman" w:hAnsi="Times New Roman" w:cs="Times New Roman"/>
+          <w:sz w:val="26"/>
+          <w:szCs w:val="26"/>
         </w:rPr>
         <w:t>Transformación (</w:t>
       </w:r>
@@ -3116,7 +2591,6 @@
           <w:rFonts w:ascii="Times New Roman" w:hAnsi="Times New Roman" w:cs="Times New Roman"/>
           <w:sz w:val="26"/>
           <w:szCs w:val="26"/>
-          <w:lang w:val="es-PE"/>
         </w:rPr>
         <w:t>Transform</w:t>
       </w:r>
@@ -3126,7 +2600,6 @@
           <w:rFonts w:ascii="Times New Roman" w:hAnsi="Times New Roman" w:cs="Times New Roman"/>
           <w:sz w:val="26"/>
           <w:szCs w:val="26"/>
-          <w:lang w:val="es-PE"/>
         </w:rPr>
         <w:t>)</w:t>
       </w:r>
@@ -3144,15 +2617,13 @@
           <w:rFonts w:ascii="Times New Roman" w:hAnsi="Times New Roman" w:cs="Times New Roman"/>
           <w:sz w:val="26"/>
           <w:szCs w:val="26"/>
-          <w:lang w:val="es-PE"/>
-        </w:rPr>
-      </w:pPr>
-      <w:r>
-        <w:rPr>
-          <w:rFonts w:ascii="Times New Roman" w:hAnsi="Times New Roman" w:cs="Times New Roman"/>
-          <w:sz w:val="26"/>
-          <w:szCs w:val="26"/>
-          <w:lang w:val="es-PE"/>
+        </w:rPr>
+      </w:pPr>
+      <w:r>
+        <w:rPr>
+          <w:rFonts w:ascii="Times New Roman" w:hAnsi="Times New Roman" w:cs="Times New Roman"/>
+          <w:sz w:val="26"/>
+          <w:szCs w:val="26"/>
         </w:rPr>
         <w:t>Carga de datos (Load)</w:t>
       </w:r>
@@ -3163,20 +2634,18 @@
           <w:rFonts w:ascii="Times New Roman" w:hAnsi="Times New Roman" w:cs="Times New Roman"/>
           <w:sz w:val="26"/>
           <w:szCs w:val="26"/>
-          <w:lang w:val="es-PE"/>
-        </w:rPr>
-      </w:pPr>
-      <w:r>
-        <w:rPr>
-          <w:rFonts w:ascii="Times New Roman" w:hAnsi="Times New Roman" w:cs="Times New Roman"/>
-          <w:sz w:val="26"/>
-          <w:szCs w:val="26"/>
-          <w:lang w:val="es-PE"/>
+        </w:rPr>
+      </w:pPr>
+      <w:r>
+        <w:rPr>
+          <w:rFonts w:ascii="Times New Roman" w:hAnsi="Times New Roman" w:cs="Times New Roman"/>
+          <w:sz w:val="26"/>
+          <w:szCs w:val="26"/>
         </w:rPr>
         <w:br w:type="page"/>
       </w:r>
     </w:p>
-    <w:bookmarkStart w:id="10" w:name="_Toc208577332" w:displacedByCustomXml="next"/>
+    <w:bookmarkStart w:id="9" w:name="_Toc208577332" w:displacedByCustomXml="next"/>
     <w:sdt>
       <w:sdtPr>
         <w:rPr>
@@ -3184,7 +2653,6 @@
           <w:color w:val="auto"/>
           <w:sz w:val="22"/>
           <w:szCs w:val="22"/>
-          <w:lang w:val="es-ES"/>
         </w:rPr>
         <w:id w:val="101539300"/>
         <w:docPartObj>
@@ -3192,11 +2660,6 @@
           <w:docPartUnique/>
         </w:docPartObj>
       </w:sdtPr>
-      <w:sdtEndPr>
-        <w:rPr>
-          <w:lang w:val="en-US"/>
-        </w:rPr>
-      </w:sdtEndPr>
       <w:sdtContent>
         <w:p>
           <w:pPr>
@@ -3215,11 +2678,10 @@
               <w:color w:val="auto"/>
               <w:sz w:val="26"/>
               <w:szCs w:val="26"/>
-              <w:lang w:val="es-ES"/>
             </w:rPr>
             <w:t>Referencias</w:t>
           </w:r>
-          <w:bookmarkEnd w:id="10"/>
+          <w:bookmarkEnd w:id="9"/>
         </w:p>
         <w:sdt>
           <w:sdtPr>
@@ -3246,10 +2708,8 @@
                 <w:ind w:left="720" w:hanging="720"/>
                 <w:rPr>
                   <w:rFonts w:ascii="Times New Roman" w:hAnsi="Times New Roman" w:cs="Times New Roman"/>
-                  <w:noProof/>
-                  <w:sz w:val="26"/>
-                  <w:szCs w:val="26"/>
-                  <w:lang w:val="es-ES"/>
+                  <w:sz w:val="26"/>
+                  <w:szCs w:val="26"/>
                 </w:rPr>
               </w:pPr>
               <w:r>
@@ -3276,44 +2736,247 @@
                 </w:rPr>
                 <w:fldChar w:fldCharType="separate"/>
               </w:r>
-              <w:r>
-                <w:rPr>
-                  <w:rFonts w:ascii="Times New Roman" w:hAnsi="Times New Roman" w:cs="Times New Roman"/>
-                  <w:noProof/>
-                  <w:sz w:val="26"/>
-                  <w:szCs w:val="26"/>
-                </w:rPr>
-                <w:t xml:space="preserve">AInvest. (20 de Agosto de 2025). </w:t>
+              <w:proofErr w:type="spellStart"/>
+              <w:r>
+                <w:rPr>
+                  <w:rFonts w:ascii="Times New Roman" w:hAnsi="Times New Roman" w:cs="Times New Roman"/>
+                  <w:sz w:val="26"/>
+                  <w:szCs w:val="26"/>
+                </w:rPr>
+                <w:t>AInvest</w:t>
+              </w:r>
+              <w:proofErr w:type="spellEnd"/>
+              <w:r>
+                <w:rPr>
+                  <w:rFonts w:ascii="Times New Roman" w:hAnsi="Times New Roman" w:cs="Times New Roman"/>
+                  <w:sz w:val="26"/>
+                  <w:szCs w:val="26"/>
+                </w:rPr>
+                <w:t xml:space="preserve">. (20 de </w:t>
+              </w:r>
+              <w:proofErr w:type="gramStart"/>
+              <w:r>
+                <w:rPr>
+                  <w:rFonts w:ascii="Times New Roman" w:hAnsi="Times New Roman" w:cs="Times New Roman"/>
+                  <w:sz w:val="26"/>
+                  <w:szCs w:val="26"/>
+                </w:rPr>
+                <w:t>Agosto</w:t>
+              </w:r>
+              <w:proofErr w:type="gramEnd"/>
+              <w:r>
+                <w:rPr>
+                  <w:rFonts w:ascii="Times New Roman" w:hAnsi="Times New Roman" w:cs="Times New Roman"/>
+                  <w:sz w:val="26"/>
+                  <w:szCs w:val="26"/>
+                </w:rPr>
+                <w:t xml:space="preserve"> de 2025). </w:t>
               </w:r>
               <w:r>
                 <w:rPr>
                   <w:rFonts w:ascii="Times New Roman" w:hAnsi="Times New Roman" w:cs="Times New Roman"/>
                   <w:i/>
                   <w:iCs/>
-                  <w:noProof/>
-                  <w:sz w:val="26"/>
-                  <w:szCs w:val="26"/>
-                </w:rPr>
-                <w:t>Airbnb Investors Face Financial Challenges Amid Rising Costs and Declining Demand</w:t>
-              </w:r>
-              <w:r>
-                <w:rPr>
-                  <w:rFonts w:ascii="Times New Roman" w:hAnsi="Times New Roman" w:cs="Times New Roman"/>
-                  <w:noProof/>
-                  <w:sz w:val="26"/>
-                  <w:szCs w:val="26"/>
-                </w:rPr>
-                <w:t xml:space="preserve">. </w:t>
-              </w:r>
-              <w:r>
-                <w:rPr>
-                  <w:rFonts w:ascii="Times New Roman" w:hAnsi="Times New Roman" w:cs="Times New Roman"/>
-                  <w:noProof/>
-                  <w:sz w:val="26"/>
-                  <w:szCs w:val="26"/>
-                  <w:lang w:val="es-ES"/>
-                </w:rPr>
-                <w:t>Obtenido de https://www.ainvest.com/news/airbnb-investors-face-financial-challenges-rising-costs-declining-demand-2508/</w:t>
+                  <w:sz w:val="26"/>
+                  <w:szCs w:val="26"/>
+                </w:rPr>
+                <w:t xml:space="preserve">Airbnb </w:t>
+              </w:r>
+              <w:proofErr w:type="spellStart"/>
+              <w:r>
+                <w:rPr>
+                  <w:rFonts w:ascii="Times New Roman" w:hAnsi="Times New Roman" w:cs="Times New Roman"/>
+                  <w:i/>
+                  <w:iCs/>
+                  <w:sz w:val="26"/>
+                  <w:szCs w:val="26"/>
+                </w:rPr>
+                <w:t>Investors</w:t>
+              </w:r>
+              <w:proofErr w:type="spellEnd"/>
+              <w:r>
+                <w:rPr>
+                  <w:rFonts w:ascii="Times New Roman" w:hAnsi="Times New Roman" w:cs="Times New Roman"/>
+                  <w:i/>
+                  <w:iCs/>
+                  <w:sz w:val="26"/>
+                  <w:szCs w:val="26"/>
+                </w:rPr>
+                <w:t xml:space="preserve"> </w:t>
+              </w:r>
+              <w:proofErr w:type="spellStart"/>
+              <w:r>
+                <w:rPr>
+                  <w:rFonts w:ascii="Times New Roman" w:hAnsi="Times New Roman" w:cs="Times New Roman"/>
+                  <w:i/>
+                  <w:iCs/>
+                  <w:sz w:val="26"/>
+                  <w:szCs w:val="26"/>
+                </w:rPr>
+                <w:t>Face</w:t>
+              </w:r>
+              <w:proofErr w:type="spellEnd"/>
+              <w:r>
+                <w:rPr>
+                  <w:rFonts w:ascii="Times New Roman" w:hAnsi="Times New Roman" w:cs="Times New Roman"/>
+                  <w:i/>
+                  <w:iCs/>
+                  <w:sz w:val="26"/>
+                  <w:szCs w:val="26"/>
+                </w:rPr>
+                <w:t xml:space="preserve"> </w:t>
+              </w:r>
+              <w:proofErr w:type="spellStart"/>
+              <w:r>
+                <w:rPr>
+                  <w:rFonts w:ascii="Times New Roman" w:hAnsi="Times New Roman" w:cs="Times New Roman"/>
+                  <w:i/>
+                  <w:iCs/>
+                  <w:sz w:val="26"/>
+                  <w:szCs w:val="26"/>
+                </w:rPr>
+                <w:t>Financial</w:t>
+              </w:r>
+              <w:proofErr w:type="spellEnd"/>
+              <w:r>
+                <w:rPr>
+                  <w:rFonts w:ascii="Times New Roman" w:hAnsi="Times New Roman" w:cs="Times New Roman"/>
+                  <w:i/>
+                  <w:iCs/>
+                  <w:sz w:val="26"/>
+                  <w:szCs w:val="26"/>
+                </w:rPr>
+                <w:t xml:space="preserve"> </w:t>
+              </w:r>
+              <w:proofErr w:type="spellStart"/>
+              <w:r>
+                <w:rPr>
+                  <w:rFonts w:ascii="Times New Roman" w:hAnsi="Times New Roman" w:cs="Times New Roman"/>
+                  <w:i/>
+                  <w:iCs/>
+                  <w:sz w:val="26"/>
+                  <w:szCs w:val="26"/>
+                </w:rPr>
+                <w:t>Challenges</w:t>
+              </w:r>
+              <w:proofErr w:type="spellEnd"/>
+              <w:r>
+                <w:rPr>
+                  <w:rFonts w:ascii="Times New Roman" w:hAnsi="Times New Roman" w:cs="Times New Roman"/>
+                  <w:i/>
+                  <w:iCs/>
+                  <w:sz w:val="26"/>
+                  <w:szCs w:val="26"/>
+                </w:rPr>
+                <w:t xml:space="preserve"> </w:t>
+              </w:r>
+              <w:proofErr w:type="spellStart"/>
+              <w:r>
+                <w:rPr>
+                  <w:rFonts w:ascii="Times New Roman" w:hAnsi="Times New Roman" w:cs="Times New Roman"/>
+                  <w:i/>
+                  <w:iCs/>
+                  <w:sz w:val="26"/>
+                  <w:szCs w:val="26"/>
+                </w:rPr>
+                <w:t>Amid</w:t>
+              </w:r>
+              <w:proofErr w:type="spellEnd"/>
+              <w:r>
+                <w:rPr>
+                  <w:rFonts w:ascii="Times New Roman" w:hAnsi="Times New Roman" w:cs="Times New Roman"/>
+                  <w:i/>
+                  <w:iCs/>
+                  <w:sz w:val="26"/>
+                  <w:szCs w:val="26"/>
+                </w:rPr>
+                <w:t xml:space="preserve"> </w:t>
+              </w:r>
+              <w:proofErr w:type="spellStart"/>
+              <w:r>
+                <w:rPr>
+                  <w:rFonts w:ascii="Times New Roman" w:hAnsi="Times New Roman" w:cs="Times New Roman"/>
+                  <w:i/>
+                  <w:iCs/>
+                  <w:sz w:val="26"/>
+                  <w:szCs w:val="26"/>
+                </w:rPr>
+                <w:t>Rising</w:t>
+              </w:r>
+              <w:proofErr w:type="spellEnd"/>
+              <w:r>
+                <w:rPr>
+                  <w:rFonts w:ascii="Times New Roman" w:hAnsi="Times New Roman" w:cs="Times New Roman"/>
+                  <w:i/>
+                  <w:iCs/>
+                  <w:sz w:val="26"/>
+                  <w:szCs w:val="26"/>
+                </w:rPr>
+                <w:t xml:space="preserve"> </w:t>
+              </w:r>
+              <w:proofErr w:type="spellStart"/>
+              <w:r>
+                <w:rPr>
+                  <w:rFonts w:ascii="Times New Roman" w:hAnsi="Times New Roman" w:cs="Times New Roman"/>
+                  <w:i/>
+                  <w:iCs/>
+                  <w:sz w:val="26"/>
+                  <w:szCs w:val="26"/>
+                </w:rPr>
+                <w:t>Costs</w:t>
+              </w:r>
+              <w:proofErr w:type="spellEnd"/>
+              <w:r>
+                <w:rPr>
+                  <w:rFonts w:ascii="Times New Roman" w:hAnsi="Times New Roman" w:cs="Times New Roman"/>
+                  <w:i/>
+                  <w:iCs/>
+                  <w:sz w:val="26"/>
+                  <w:szCs w:val="26"/>
+                </w:rPr>
+                <w:t xml:space="preserve"> and </w:t>
+              </w:r>
+              <w:proofErr w:type="spellStart"/>
+              <w:r>
+                <w:rPr>
+                  <w:rFonts w:ascii="Times New Roman" w:hAnsi="Times New Roman" w:cs="Times New Roman"/>
+                  <w:i/>
+                  <w:iCs/>
+                  <w:sz w:val="26"/>
+                  <w:szCs w:val="26"/>
+                </w:rPr>
+                <w:t>Declining</w:t>
+              </w:r>
+              <w:proofErr w:type="spellEnd"/>
+              <w:r>
+                <w:rPr>
+                  <w:rFonts w:ascii="Times New Roman" w:hAnsi="Times New Roman" w:cs="Times New Roman"/>
+                  <w:i/>
+                  <w:iCs/>
+                  <w:sz w:val="26"/>
+                  <w:szCs w:val="26"/>
+                </w:rPr>
+                <w:t xml:space="preserve"> </w:t>
+              </w:r>
+              <w:proofErr w:type="spellStart"/>
+              <w:r>
+                <w:rPr>
+                  <w:rFonts w:ascii="Times New Roman" w:hAnsi="Times New Roman" w:cs="Times New Roman"/>
+                  <w:i/>
+                  <w:iCs/>
+                  <w:sz w:val="26"/>
+                  <w:szCs w:val="26"/>
+                </w:rPr>
+                <w:t>Demand</w:t>
+              </w:r>
+              <w:proofErr w:type="spellEnd"/>
+              <w:r>
+                <w:rPr>
+                  <w:rFonts w:ascii="Times New Roman" w:hAnsi="Times New Roman" w:cs="Times New Roman"/>
+                  <w:sz w:val="26"/>
+                  <w:szCs w:val="26"/>
+                </w:rPr>
+                <w:t>. Obtenido de https://www.ainvest.com/news/airbnb-investors-face-financial-challenges-rising-costs-declining-demand-2508/</w:t>
               </w:r>
             </w:p>
             <w:p>
@@ -3323,50 +2986,209 @@
                 <w:ind w:left="720" w:hanging="720"/>
                 <w:rPr>
                   <w:rFonts w:ascii="Times New Roman" w:hAnsi="Times New Roman" w:cs="Times New Roman"/>
-                  <w:noProof/>
-                  <w:sz w:val="26"/>
-                  <w:szCs w:val="26"/>
-                  <w:lang w:val="es-ES"/>
+                  <w:sz w:val="26"/>
+                  <w:szCs w:val="26"/>
                 </w:rPr>
               </w:pPr>
               <w:r>
                 <w:rPr>
                   <w:rFonts w:ascii="Times New Roman" w:hAnsi="Times New Roman" w:cs="Times New Roman"/>
-                  <w:noProof/>
-                  <w:sz w:val="26"/>
-                  <w:szCs w:val="26"/>
-                </w:rPr>
-                <w:t xml:space="preserve">Airbnb. (24 de Febrero de 2025). </w:t>
-              </w:r>
+                  <w:sz w:val="26"/>
+                  <w:szCs w:val="26"/>
+                </w:rPr>
+                <w:t xml:space="preserve">Airbnb. (24 de </w:t>
+              </w:r>
+              <w:proofErr w:type="gramStart"/>
+              <w:r>
+                <w:rPr>
+                  <w:rFonts w:ascii="Times New Roman" w:hAnsi="Times New Roman" w:cs="Times New Roman"/>
+                  <w:sz w:val="26"/>
+                  <w:szCs w:val="26"/>
+                </w:rPr>
+                <w:t>Febrero</w:t>
+              </w:r>
+              <w:proofErr w:type="gramEnd"/>
+              <w:r>
+                <w:rPr>
+                  <w:rFonts w:ascii="Times New Roman" w:hAnsi="Times New Roman" w:cs="Times New Roman"/>
+                  <w:sz w:val="26"/>
+                  <w:szCs w:val="26"/>
+                </w:rPr>
+                <w:t xml:space="preserve"> de 2025). </w:t>
+              </w:r>
+              <w:proofErr w:type="spellStart"/>
               <w:r>
                 <w:rPr>
                   <w:rFonts w:ascii="Times New Roman" w:hAnsi="Times New Roman" w:cs="Times New Roman"/>
                   <w:i/>
                   <w:iCs/>
-                  <w:noProof/>
-                  <w:sz w:val="26"/>
-                  <w:szCs w:val="26"/>
-                </w:rPr>
-                <w:t>Our commitment to providing the highest quality stays</w:t>
-              </w:r>
-              <w:r>
-                <w:rPr>
-                  <w:rFonts w:ascii="Times New Roman" w:hAnsi="Times New Roman" w:cs="Times New Roman"/>
-                  <w:noProof/>
-                  <w:sz w:val="26"/>
-                  <w:szCs w:val="26"/>
-                </w:rPr>
-                <w:t xml:space="preserve">. </w:t>
-              </w:r>
-              <w:r>
-                <w:rPr>
-                  <w:rFonts w:ascii="Times New Roman" w:hAnsi="Times New Roman" w:cs="Times New Roman"/>
-                  <w:noProof/>
-                  <w:sz w:val="26"/>
-                  <w:szCs w:val="26"/>
-                  <w:lang w:val="es-ES"/>
-                </w:rPr>
-                <w:t>Obtenido de https://news.airbnb.com/airbnb-global-quality-report/</w:t>
+                  <w:sz w:val="26"/>
+                  <w:szCs w:val="26"/>
+                </w:rPr>
+                <w:t>Our</w:t>
+              </w:r>
+              <w:proofErr w:type="spellEnd"/>
+              <w:r>
+                <w:rPr>
+                  <w:rFonts w:ascii="Times New Roman" w:hAnsi="Times New Roman" w:cs="Times New Roman"/>
+                  <w:i/>
+                  <w:iCs/>
+                  <w:sz w:val="26"/>
+                  <w:szCs w:val="26"/>
+                </w:rPr>
+                <w:t xml:space="preserve"> </w:t>
+              </w:r>
+              <w:proofErr w:type="spellStart"/>
+              <w:r>
+                <w:rPr>
+                  <w:rFonts w:ascii="Times New Roman" w:hAnsi="Times New Roman" w:cs="Times New Roman"/>
+                  <w:i/>
+                  <w:iCs/>
+                  <w:sz w:val="26"/>
+                  <w:szCs w:val="26"/>
+                </w:rPr>
+                <w:t>commitment</w:t>
+              </w:r>
+              <w:proofErr w:type="spellEnd"/>
+              <w:r>
+                <w:rPr>
+                  <w:rFonts w:ascii="Times New Roman" w:hAnsi="Times New Roman" w:cs="Times New Roman"/>
+                  <w:i/>
+                  <w:iCs/>
+                  <w:sz w:val="26"/>
+                  <w:szCs w:val="26"/>
+                </w:rPr>
+                <w:t xml:space="preserve"> </w:t>
+              </w:r>
+              <w:proofErr w:type="spellStart"/>
+              <w:r>
+                <w:rPr>
+                  <w:rFonts w:ascii="Times New Roman" w:hAnsi="Times New Roman" w:cs="Times New Roman"/>
+                  <w:i/>
+                  <w:iCs/>
+                  <w:sz w:val="26"/>
+                  <w:szCs w:val="26"/>
+                </w:rPr>
+                <w:t>to</w:t>
+              </w:r>
+              <w:proofErr w:type="spellEnd"/>
+              <w:r>
+                <w:rPr>
+                  <w:rFonts w:ascii="Times New Roman" w:hAnsi="Times New Roman" w:cs="Times New Roman"/>
+                  <w:i/>
+                  <w:iCs/>
+                  <w:sz w:val="26"/>
+                  <w:szCs w:val="26"/>
+                </w:rPr>
+                <w:t xml:space="preserve"> </w:t>
+              </w:r>
+              <w:proofErr w:type="spellStart"/>
+              <w:r>
+                <w:rPr>
+                  <w:rFonts w:ascii="Times New Roman" w:hAnsi="Times New Roman" w:cs="Times New Roman"/>
+                  <w:i/>
+                  <w:iCs/>
+                  <w:sz w:val="26"/>
+                  <w:szCs w:val="26"/>
+                </w:rPr>
+                <w:t>providing</w:t>
+              </w:r>
+              <w:proofErr w:type="spellEnd"/>
+              <w:r>
+                <w:rPr>
+                  <w:rFonts w:ascii="Times New Roman" w:hAnsi="Times New Roman" w:cs="Times New Roman"/>
+                  <w:i/>
+                  <w:iCs/>
+                  <w:sz w:val="26"/>
+                  <w:szCs w:val="26"/>
+                </w:rPr>
+                <w:t xml:space="preserve"> </w:t>
+              </w:r>
+              <w:proofErr w:type="spellStart"/>
+              <w:r>
+                <w:rPr>
+                  <w:rFonts w:ascii="Times New Roman" w:hAnsi="Times New Roman" w:cs="Times New Roman"/>
+                  <w:i/>
+                  <w:iCs/>
+                  <w:sz w:val="26"/>
+                  <w:szCs w:val="26"/>
+                </w:rPr>
+                <w:t>the</w:t>
+              </w:r>
+              <w:proofErr w:type="spellEnd"/>
+              <w:r>
+                <w:rPr>
+                  <w:rFonts w:ascii="Times New Roman" w:hAnsi="Times New Roman" w:cs="Times New Roman"/>
+                  <w:i/>
+                  <w:iCs/>
+                  <w:sz w:val="26"/>
+                  <w:szCs w:val="26"/>
+                </w:rPr>
+                <w:t xml:space="preserve"> </w:t>
+              </w:r>
+              <w:proofErr w:type="spellStart"/>
+              <w:r>
+                <w:rPr>
+                  <w:rFonts w:ascii="Times New Roman" w:hAnsi="Times New Roman" w:cs="Times New Roman"/>
+                  <w:i/>
+                  <w:iCs/>
+                  <w:sz w:val="26"/>
+                  <w:szCs w:val="26"/>
+                </w:rPr>
+                <w:t>highest</w:t>
+              </w:r>
+              <w:proofErr w:type="spellEnd"/>
+              <w:r>
+                <w:rPr>
+                  <w:rFonts w:ascii="Times New Roman" w:hAnsi="Times New Roman" w:cs="Times New Roman"/>
+                  <w:i/>
+                  <w:iCs/>
+                  <w:sz w:val="26"/>
+                  <w:szCs w:val="26"/>
+                </w:rPr>
+                <w:t xml:space="preserve"> </w:t>
+              </w:r>
+              <w:proofErr w:type="spellStart"/>
+              <w:r>
+                <w:rPr>
+                  <w:rFonts w:ascii="Times New Roman" w:hAnsi="Times New Roman" w:cs="Times New Roman"/>
+                  <w:i/>
+                  <w:iCs/>
+                  <w:sz w:val="26"/>
+                  <w:szCs w:val="26"/>
+                </w:rPr>
+                <w:t>quality</w:t>
+              </w:r>
+              <w:proofErr w:type="spellEnd"/>
+              <w:r>
+                <w:rPr>
+                  <w:rFonts w:ascii="Times New Roman" w:hAnsi="Times New Roman" w:cs="Times New Roman"/>
+                  <w:i/>
+                  <w:iCs/>
+                  <w:sz w:val="26"/>
+                  <w:szCs w:val="26"/>
+                </w:rPr>
+                <w:t xml:space="preserve"> </w:t>
+              </w:r>
+              <w:proofErr w:type="spellStart"/>
+              <w:r>
+                <w:rPr>
+                  <w:rFonts w:ascii="Times New Roman" w:hAnsi="Times New Roman" w:cs="Times New Roman"/>
+                  <w:i/>
+                  <w:iCs/>
+                  <w:sz w:val="26"/>
+                  <w:szCs w:val="26"/>
+                </w:rPr>
+                <w:t>stays</w:t>
+              </w:r>
+              <w:proofErr w:type="spellEnd"/>
+              <w:r>
+                <w:rPr>
+                  <w:rFonts w:ascii="Times New Roman" w:hAnsi="Times New Roman" w:cs="Times New Roman"/>
+                  <w:sz w:val="26"/>
+                  <w:szCs w:val="26"/>
+                </w:rPr>
+                <w:t>. Obtenido de https://news.airbnb.com/airbnb-global-quality-report/</w:t>
               </w:r>
             </w:p>
             <w:p>
@@ -3376,50 +3198,59 @@
                 <w:ind w:left="720" w:hanging="720"/>
                 <w:rPr>
                   <w:rFonts w:ascii="Times New Roman" w:hAnsi="Times New Roman" w:cs="Times New Roman"/>
-                  <w:noProof/>
-                  <w:sz w:val="26"/>
-                  <w:szCs w:val="26"/>
-                  <w:lang w:val="es-ES"/>
+                  <w:sz w:val="26"/>
+                  <w:szCs w:val="26"/>
                 </w:rPr>
               </w:pPr>
               <w:r>
                 <w:rPr>
                   <w:rFonts w:ascii="Times New Roman" w:hAnsi="Times New Roman" w:cs="Times New Roman"/>
-                  <w:noProof/>
                   <w:sz w:val="26"/>
                   <w:szCs w:val="26"/>
                 </w:rPr>
                 <w:t xml:space="preserve">Airbnb. (s.f.). </w:t>
               </w:r>
+              <w:proofErr w:type="spellStart"/>
               <w:r>
                 <w:rPr>
                   <w:rFonts w:ascii="Times New Roman" w:hAnsi="Times New Roman" w:cs="Times New Roman"/>
                   <w:i/>
                   <w:iCs/>
-                  <w:noProof/>
-                  <w:sz w:val="26"/>
-                  <w:szCs w:val="26"/>
-                </w:rPr>
-                <w:t>About Us</w:t>
-              </w:r>
-              <w:r>
-                <w:rPr>
-                  <w:rFonts w:ascii="Times New Roman" w:hAnsi="Times New Roman" w:cs="Times New Roman"/>
-                  <w:noProof/>
-                  <w:sz w:val="26"/>
-                  <w:szCs w:val="26"/>
-                </w:rPr>
-                <w:t xml:space="preserve">. </w:t>
-              </w:r>
-              <w:r>
-                <w:rPr>
-                  <w:rFonts w:ascii="Times New Roman" w:hAnsi="Times New Roman" w:cs="Times New Roman"/>
-                  <w:noProof/>
-                  <w:sz w:val="26"/>
-                  <w:szCs w:val="26"/>
-                  <w:lang w:val="es-ES"/>
-                </w:rPr>
-                <w:t>Obtenido de https://news.airbnb.com/es/about-us</w:t>
+                  <w:sz w:val="26"/>
+                  <w:szCs w:val="26"/>
+                </w:rPr>
+                <w:t>About</w:t>
+              </w:r>
+              <w:proofErr w:type="spellEnd"/>
+              <w:r>
+                <w:rPr>
+                  <w:rFonts w:ascii="Times New Roman" w:hAnsi="Times New Roman" w:cs="Times New Roman"/>
+                  <w:i/>
+                  <w:iCs/>
+                  <w:sz w:val="26"/>
+                  <w:szCs w:val="26"/>
+                </w:rPr>
+                <w:t xml:space="preserve"> </w:t>
+              </w:r>
+              <w:proofErr w:type="spellStart"/>
+              <w:r>
+                <w:rPr>
+                  <w:rFonts w:ascii="Times New Roman" w:hAnsi="Times New Roman" w:cs="Times New Roman"/>
+                  <w:i/>
+                  <w:iCs/>
+                  <w:sz w:val="26"/>
+                  <w:szCs w:val="26"/>
+                </w:rPr>
+                <w:t>Us</w:t>
+              </w:r>
+              <w:proofErr w:type="spellEnd"/>
+              <w:r>
+                <w:rPr>
+                  <w:rFonts w:ascii="Times New Roman" w:hAnsi="Times New Roman" w:cs="Times New Roman"/>
+                  <w:sz w:val="26"/>
+                  <w:szCs w:val="26"/>
+                </w:rPr>
+                <w:t>. Obtenido de https://news.airbnb.com/es/about-us</w:t>
               </w:r>
             </w:p>
             <w:p>
@@ -3429,51 +3260,231 @@
                 <w:ind w:left="720" w:hanging="720"/>
                 <w:rPr>
                   <w:rFonts w:ascii="Times New Roman" w:hAnsi="Times New Roman" w:cs="Times New Roman"/>
-                  <w:noProof/>
-                  <w:sz w:val="26"/>
-                  <w:szCs w:val="26"/>
-                  <w:lang w:val="es-ES"/>
+                  <w:sz w:val="26"/>
+                  <w:szCs w:val="26"/>
                 </w:rPr>
               </w:pPr>
               <w:r>
                 <w:rPr>
                   <w:rFonts w:ascii="Times New Roman" w:hAnsi="Times New Roman" w:cs="Times New Roman"/>
-                  <w:noProof/>
-                  <w:sz w:val="26"/>
-                  <w:szCs w:val="26"/>
-                  <w:lang w:val="es-ES"/>
-                </w:rPr>
-                <w:t xml:space="preserve">MAK Vacation. (29 de Setiembre de 2024). </w:t>
-              </w:r>
+                  <w:sz w:val="26"/>
+                  <w:szCs w:val="26"/>
+                </w:rPr>
+                <w:t xml:space="preserve">MAK </w:t>
+              </w:r>
+              <w:proofErr w:type="spellStart"/>
+              <w:r>
+                <w:rPr>
+                  <w:rFonts w:ascii="Times New Roman" w:hAnsi="Times New Roman" w:cs="Times New Roman"/>
+                  <w:sz w:val="26"/>
+                  <w:szCs w:val="26"/>
+                </w:rPr>
+                <w:t>Vacation</w:t>
+              </w:r>
+              <w:proofErr w:type="spellEnd"/>
+              <w:r>
+                <w:rPr>
+                  <w:rFonts w:ascii="Times New Roman" w:hAnsi="Times New Roman" w:cs="Times New Roman"/>
+                  <w:sz w:val="26"/>
+                  <w:szCs w:val="26"/>
+                </w:rPr>
+                <w:t xml:space="preserve">. (29 de Setiembre de 2024). </w:t>
+              </w:r>
+              <w:proofErr w:type="spellStart"/>
               <w:r>
                 <w:rPr>
                   <w:rFonts w:ascii="Times New Roman" w:hAnsi="Times New Roman" w:cs="Times New Roman"/>
                   <w:i/>
                   <w:iCs/>
-                  <w:noProof/>
-                  <w:sz w:val="26"/>
-                  <w:szCs w:val="26"/>
-                </w:rPr>
-                <w:t>The #Airbnb Bust: Why Demand is Thriving Despite the Challenges</w:t>
-              </w:r>
-              <w:r>
-                <w:rPr>
-                  <w:rFonts w:ascii="Times New Roman" w:hAnsi="Times New Roman" w:cs="Times New Roman"/>
-                  <w:noProof/>
-                  <w:sz w:val="26"/>
-                  <w:szCs w:val="26"/>
-                </w:rPr>
-                <w:t xml:space="preserve">. </w:t>
-              </w:r>
-              <w:r>
-                <w:rPr>
-                  <w:rFonts w:ascii="Times New Roman" w:hAnsi="Times New Roman" w:cs="Times New Roman"/>
-                  <w:noProof/>
-                  <w:sz w:val="26"/>
-                  <w:szCs w:val="26"/>
-                  <w:lang w:val="es-ES"/>
-                </w:rPr>
-                <w:t>Obtenido de https://makvacation.com/2024/09/29/airbnb-bust-demand-growing-positive-trends-stocks-mak-realty</w:t>
+                  <w:sz w:val="26"/>
+                  <w:szCs w:val="26"/>
+                </w:rPr>
+                <w:t>The</w:t>
+              </w:r>
+              <w:proofErr w:type="spellEnd"/>
+              <w:r>
+                <w:rPr>
+                  <w:rFonts w:ascii="Times New Roman" w:hAnsi="Times New Roman" w:cs="Times New Roman"/>
+                  <w:i/>
+                  <w:iCs/>
+                  <w:sz w:val="26"/>
+                  <w:szCs w:val="26"/>
+                </w:rPr>
+                <w:t xml:space="preserve"> #Airbnb </w:t>
+              </w:r>
+              <w:proofErr w:type="spellStart"/>
+              <w:r>
+                <w:rPr>
+                  <w:rFonts w:ascii="Times New Roman" w:hAnsi="Times New Roman" w:cs="Times New Roman"/>
+                  <w:i/>
+                  <w:iCs/>
+                  <w:sz w:val="26"/>
+                  <w:szCs w:val="26"/>
+                </w:rPr>
+                <w:t>Bust</w:t>
+              </w:r>
+              <w:proofErr w:type="spellEnd"/>
+              <w:r>
+                <w:rPr>
+                  <w:rFonts w:ascii="Times New Roman" w:hAnsi="Times New Roman" w:cs="Times New Roman"/>
+                  <w:i/>
+                  <w:iCs/>
+                  <w:sz w:val="26"/>
+                  <w:szCs w:val="26"/>
+                </w:rPr>
+                <w:t xml:space="preserve">: </w:t>
+              </w:r>
+              <w:proofErr w:type="spellStart"/>
+              <w:r>
+                <w:rPr>
+                  <w:rFonts w:ascii="Times New Roman" w:hAnsi="Times New Roman" w:cs="Times New Roman"/>
+                  <w:i/>
+                  <w:iCs/>
+                  <w:sz w:val="26"/>
+                  <w:szCs w:val="26"/>
+                </w:rPr>
+                <w:t>Why</w:t>
+              </w:r>
+              <w:proofErr w:type="spellEnd"/>
+              <w:r>
+                <w:rPr>
+                  <w:rFonts w:ascii="Times New Roman" w:hAnsi="Times New Roman" w:cs="Times New Roman"/>
+                  <w:i/>
+                  <w:iCs/>
+                  <w:sz w:val="26"/>
+                  <w:szCs w:val="26"/>
+                </w:rPr>
+                <w:t xml:space="preserve"> </w:t>
+              </w:r>
+              <w:proofErr w:type="spellStart"/>
+              <w:r>
+                <w:rPr>
+                  <w:rFonts w:ascii="Times New Roman" w:hAnsi="Times New Roman" w:cs="Times New Roman"/>
+                  <w:i/>
+                  <w:iCs/>
+                  <w:sz w:val="26"/>
+                  <w:szCs w:val="26"/>
+                </w:rPr>
+                <w:t>Demand</w:t>
+              </w:r>
+              <w:proofErr w:type="spellEnd"/>
+              <w:r>
+                <w:rPr>
+                  <w:rFonts w:ascii="Times New Roman" w:hAnsi="Times New Roman" w:cs="Times New Roman"/>
+                  <w:i/>
+                  <w:iCs/>
+                  <w:sz w:val="26"/>
+                  <w:szCs w:val="26"/>
+                </w:rPr>
+                <w:t xml:space="preserve"> </w:t>
+              </w:r>
+              <w:proofErr w:type="spellStart"/>
+              <w:r>
+                <w:rPr>
+                  <w:rFonts w:ascii="Times New Roman" w:hAnsi="Times New Roman" w:cs="Times New Roman"/>
+                  <w:i/>
+                  <w:iCs/>
+                  <w:sz w:val="26"/>
+                  <w:szCs w:val="26"/>
+                </w:rPr>
+                <w:t>is</w:t>
+              </w:r>
+              <w:proofErr w:type="spellEnd"/>
+              <w:r>
+                <w:rPr>
+                  <w:rFonts w:ascii="Times New Roman" w:hAnsi="Times New Roman" w:cs="Times New Roman"/>
+                  <w:i/>
+                  <w:iCs/>
+                  <w:sz w:val="26"/>
+                  <w:szCs w:val="26"/>
+                </w:rPr>
+                <w:t xml:space="preserve"> </w:t>
+              </w:r>
+              <w:proofErr w:type="spellStart"/>
+              <w:r>
+                <w:rPr>
+                  <w:rFonts w:ascii="Times New Roman" w:hAnsi="Times New Roman" w:cs="Times New Roman"/>
+                  <w:i/>
+                  <w:iCs/>
+                  <w:sz w:val="26"/>
+                  <w:szCs w:val="26"/>
+                </w:rPr>
+                <w:t>Thriving</w:t>
+              </w:r>
+              <w:proofErr w:type="spellEnd"/>
+              <w:r>
+                <w:rPr>
+                  <w:rFonts w:ascii="Times New Roman" w:hAnsi="Times New Roman" w:cs="Times New Roman"/>
+                  <w:i/>
+                  <w:iCs/>
+                  <w:sz w:val="26"/>
+                  <w:szCs w:val="26"/>
+                </w:rPr>
+                <w:t xml:space="preserve"> </w:t>
+              </w:r>
+              <w:proofErr w:type="spellStart"/>
+              <w:r>
+                <w:rPr>
+                  <w:rFonts w:ascii="Times New Roman" w:hAnsi="Times New Roman" w:cs="Times New Roman"/>
+                  <w:i/>
+                  <w:iCs/>
+                  <w:sz w:val="26"/>
+                  <w:szCs w:val="26"/>
+                </w:rPr>
+                <w:t>Despite</w:t>
+              </w:r>
+              <w:proofErr w:type="spellEnd"/>
+              <w:r>
+                <w:rPr>
+                  <w:rFonts w:ascii="Times New Roman" w:hAnsi="Times New Roman" w:cs="Times New Roman"/>
+                  <w:i/>
+                  <w:iCs/>
+                  <w:sz w:val="26"/>
+                  <w:szCs w:val="26"/>
+                </w:rPr>
+                <w:t xml:space="preserve"> </w:t>
+              </w:r>
+              <w:proofErr w:type="spellStart"/>
+              <w:r>
+                <w:rPr>
+                  <w:rFonts w:ascii="Times New Roman" w:hAnsi="Times New Roman" w:cs="Times New Roman"/>
+                  <w:i/>
+                  <w:iCs/>
+                  <w:sz w:val="26"/>
+                  <w:szCs w:val="26"/>
+                </w:rPr>
+                <w:t>the</w:t>
+              </w:r>
+              <w:proofErr w:type="spellEnd"/>
+              <w:r>
+                <w:rPr>
+                  <w:rFonts w:ascii="Times New Roman" w:hAnsi="Times New Roman" w:cs="Times New Roman"/>
+                  <w:i/>
+                  <w:iCs/>
+                  <w:sz w:val="26"/>
+                  <w:szCs w:val="26"/>
+                </w:rPr>
+                <w:t xml:space="preserve"> </w:t>
+              </w:r>
+              <w:proofErr w:type="spellStart"/>
+              <w:r>
+                <w:rPr>
+                  <w:rFonts w:ascii="Times New Roman" w:hAnsi="Times New Roman" w:cs="Times New Roman"/>
+                  <w:i/>
+                  <w:iCs/>
+                  <w:sz w:val="26"/>
+                  <w:szCs w:val="26"/>
+                </w:rPr>
+                <w:t>Challenges</w:t>
+              </w:r>
+              <w:proofErr w:type="spellEnd"/>
+              <w:r>
+                <w:rPr>
+                  <w:rFonts w:ascii="Times New Roman" w:hAnsi="Times New Roman" w:cs="Times New Roman"/>
+                  <w:sz w:val="26"/>
+                  <w:szCs w:val="26"/>
+                </w:rPr>
+                <w:t>. Obtenido de https://makvacation.com/2024/09/29/airbnb-bust-demand-growing-positive-trends-stocks-mak-realty</w:t>
               </w:r>
             </w:p>
             <w:p>
@@ -3503,7 +3514,6 @@
           <w:rFonts w:ascii="Times New Roman" w:hAnsi="Times New Roman" w:cs="Times New Roman"/>
           <w:sz w:val="26"/>
           <w:szCs w:val="26"/>
-          <w:lang w:val="es-PE"/>
         </w:rPr>
       </w:pPr>
     </w:p>
@@ -3515,7 +3525,6 @@
           <w:rFonts w:ascii="Times New Roman" w:hAnsi="Times New Roman" w:cs="Times New Roman"/>
           <w:sz w:val="26"/>
           <w:szCs w:val="26"/>
-          <w:lang w:val="es-PE"/>
         </w:rPr>
       </w:pPr>
     </w:p>
@@ -3527,7 +3536,6 @@
           <w:rFonts w:ascii="Times New Roman" w:hAnsi="Times New Roman" w:cs="Times New Roman"/>
           <w:sz w:val="26"/>
           <w:szCs w:val="26"/>
-          <w:lang w:val="es-PE"/>
         </w:rPr>
       </w:pPr>
     </w:p>
@@ -3539,7 +3547,6 @@
           <w:rFonts w:ascii="Times New Roman" w:hAnsi="Times New Roman" w:cs="Times New Roman"/>
           <w:sz w:val="26"/>
           <w:szCs w:val="26"/>
-          <w:lang w:val="es-PE"/>
         </w:rPr>
       </w:pPr>
     </w:p>
@@ -3550,7 +3557,6 @@
           <w:rFonts w:ascii="Times New Roman" w:hAnsi="Times New Roman" w:cs="Times New Roman"/>
           <w:sz w:val="26"/>
           <w:szCs w:val="26"/>
-          <w:lang w:val="es-PE"/>
         </w:rPr>
       </w:pPr>
     </w:p>
@@ -3561,7 +3567,6 @@
           <w:rFonts w:ascii="Times New Roman" w:hAnsi="Times New Roman" w:cs="Times New Roman"/>
           <w:sz w:val="26"/>
           <w:szCs w:val="26"/>
-          <w:lang w:val="es-PE"/>
         </w:rPr>
       </w:pPr>
     </w:p>
@@ -3576,7 +3581,7 @@
 </file>
 
 <file path=word/numbering.xml><?xml version="1.0" encoding="utf-8"?>
-<w:numbering xmlns:wpc="http://schemas.microsoft.com/office/word/2010/wordprocessingCanvas" xmlns:cx="http://schemas.microsoft.com/office/drawing/2014/chartex" xmlns:mc="http://schemas.openxmlformats.org/markup-compatibility/2006" xmlns:o="urn:schemas-microsoft-com:office:office" xmlns:r="http://schemas.openxmlformats.org/officeDocument/2006/relationships" xmlns:m="http://schemas.openxmlformats.org/officeDocument/2006/math" xmlns:v="urn:schemas-microsoft-com:vml" xmlns:wp14="http://schemas.microsoft.com/office/word/2010/wordprocessingDrawing" xmlns:wp="http://schemas.openxmlformats.org/drawingml/2006/wordprocessingDrawing" xmlns:w10="urn:schemas-microsoft-com:office:word" xmlns:w="http://schemas.openxmlformats.org/wordprocessingml/2006/main" xmlns:w14="http://schemas.microsoft.com/office/word/2010/wordml" xmlns:w15="http://schemas.microsoft.com/office/word/2012/wordml" xmlns:w16se="http://schemas.microsoft.com/office/word/2015/wordml/symex" xmlns:wpg="http://schemas.microsoft.com/office/word/2010/wordprocessingGroup" xmlns:wpi="http://schemas.microsoft.com/office/word/2010/wordprocessingInk" xmlns:wne="http://schemas.microsoft.com/office/word/2006/wordml" xmlns:wps="http://schemas.microsoft.com/office/word/2010/wordprocessingShape" mc:Ignorable="w14 w15 w16se wp14">
+<w:numbering xmlns:wpc="http://schemas.microsoft.com/office/word/2010/wordprocessingCanvas" xmlns:cx="http://schemas.microsoft.com/office/drawing/2014/chartex" xmlns:cx1="http://schemas.microsoft.com/office/drawing/2015/9/8/chartex" xmlns:cx2="http://schemas.microsoft.com/office/drawing/2015/10/21/chartex" xmlns:cx3="http://schemas.microsoft.com/office/drawing/2016/5/9/chartex" xmlns:cx4="http://schemas.microsoft.com/office/drawing/2016/5/10/chartex" xmlns:cx5="http://schemas.microsoft.com/office/drawing/2016/5/11/chartex" xmlns:cx6="http://schemas.microsoft.com/office/drawing/2016/5/12/chartex" xmlns:cx7="http://schemas.microsoft.com/office/drawing/2016/5/13/chartex" xmlns:cx8="http://schemas.microsoft.com/office/drawing/2016/5/14/chartex" xmlns:mc="http://schemas.openxmlformats.org/markup-compatibility/2006" xmlns:aink="http://schemas.microsoft.com/office/drawing/2016/ink" xmlns:am3d="http://schemas.microsoft.com/office/drawing/2017/model3d" xmlns:o="urn:schemas-microsoft-com:office:office" xmlns:oel="http://schemas.microsoft.com/office/2019/extlst" xmlns:r="http://schemas.openxmlformats.org/officeDocument/2006/relationships" xmlns:m="http://schemas.openxmlformats.org/officeDocument/2006/math" xmlns:v="urn:schemas-microsoft-com:vml" xmlns:wp14="http://schemas.microsoft.com/office/word/2010/wordprocessingDrawing" xmlns:wp="http://schemas.openxmlformats.org/drawingml/2006/wordprocessingDrawing" xmlns:w10="urn:schemas-microsoft-com:office:word" xmlns:w="http://schemas.openxmlformats.org/wordprocessingml/2006/main" xmlns:w14="http://schemas.microsoft.com/office/word/2010/wordml" xmlns:w15="http://schemas.microsoft.com/office/word/2012/wordml" xmlns:w16cex="http://schemas.microsoft.com/office/word/2018/wordml/cex" xmlns:w16cid="http://schemas.microsoft.com/office/word/2016/wordml/cid" xmlns:w16="http://schemas.microsoft.com/office/word/2018/wordml" xmlns:w16du="http://schemas.microsoft.com/office/word/2023/wordml/word16du" xmlns:w16sdtdh="http://schemas.microsoft.com/office/word/2020/wordml/sdtdatahash" xmlns:w16sdtfl="http://schemas.microsoft.com/office/word/2024/wordml/sdtformatlock" xmlns:w16se="http://schemas.microsoft.com/office/word/2015/wordml/symex" xmlns:wpg="http://schemas.microsoft.com/office/word/2010/wordprocessingGroup" xmlns:wpi="http://schemas.microsoft.com/office/word/2010/wordprocessingInk" xmlns:wne="http://schemas.microsoft.com/office/word/2006/wordml" xmlns:wps="http://schemas.microsoft.com/office/word/2010/wordprocessingShape" mc:Ignorable="w14 w15 w16se w16cid w16 w16cex w16sdtdh w16sdtfl w16du wp14">
   <w:abstractNum w:abstractNumId="0" w15:restartNumberingAfterBreak="0">
     <w:nsid w:val="062E45EE"/>
     <w:multiLevelType w:val="hybridMultilevel"/>
@@ -4124,26 +4129,142 @@
       </w:rPr>
     </w:lvl>
   </w:abstractNum>
-  <w:num w:numId="1">
+  <w:abstractNum w:abstractNumId="5" w15:restartNumberingAfterBreak="0">
+    <w:nsid w:val="5D247EBA"/>
+    <w:multiLevelType w:val="hybridMultilevel"/>
+    <w:tmpl w:val="F216C794"/>
+    <w:lvl w:ilvl="0" w:tplc="0C0A0001">
+      <w:start w:val="1"/>
+      <w:numFmt w:val="bullet"/>
+      <w:lvlText w:val=""/>
+      <w:lvlJc w:val="left"/>
+      <w:pPr>
+        <w:ind w:left="720" w:hanging="360"/>
+      </w:pPr>
+      <w:rPr>
+        <w:rFonts w:ascii="Symbol" w:hAnsi="Symbol" w:hint="default"/>
+      </w:rPr>
+    </w:lvl>
+    <w:lvl w:ilvl="1" w:tplc="0C0A0003" w:tentative="1">
+      <w:start w:val="1"/>
+      <w:numFmt w:val="bullet"/>
+      <w:lvlText w:val="o"/>
+      <w:lvlJc w:val="left"/>
+      <w:pPr>
+        <w:ind w:left="1440" w:hanging="360"/>
+      </w:pPr>
+      <w:rPr>
+        <w:rFonts w:ascii="Courier New" w:hAnsi="Courier New" w:cs="Courier New" w:hint="default"/>
+      </w:rPr>
+    </w:lvl>
+    <w:lvl w:ilvl="2" w:tplc="0C0A0005" w:tentative="1">
+      <w:start w:val="1"/>
+      <w:numFmt w:val="bullet"/>
+      <w:lvlText w:val=""/>
+      <w:lvlJc w:val="left"/>
+      <w:pPr>
+        <w:ind w:left="2160" w:hanging="360"/>
+      </w:pPr>
+      <w:rPr>
+        <w:rFonts w:ascii="Wingdings" w:hAnsi="Wingdings" w:hint="default"/>
+      </w:rPr>
+    </w:lvl>
+    <w:lvl w:ilvl="3" w:tplc="0C0A0001" w:tentative="1">
+      <w:start w:val="1"/>
+      <w:numFmt w:val="bullet"/>
+      <w:lvlText w:val=""/>
+      <w:lvlJc w:val="left"/>
+      <w:pPr>
+        <w:ind w:left="2880" w:hanging="360"/>
+      </w:pPr>
+      <w:rPr>
+        <w:rFonts w:ascii="Symbol" w:hAnsi="Symbol" w:hint="default"/>
+      </w:rPr>
+    </w:lvl>
+    <w:lvl w:ilvl="4" w:tplc="0C0A0003" w:tentative="1">
+      <w:start w:val="1"/>
+      <w:numFmt w:val="bullet"/>
+      <w:lvlText w:val="o"/>
+      <w:lvlJc w:val="left"/>
+      <w:pPr>
+        <w:ind w:left="3600" w:hanging="360"/>
+      </w:pPr>
+      <w:rPr>
+        <w:rFonts w:ascii="Courier New" w:hAnsi="Courier New" w:cs="Courier New" w:hint="default"/>
+      </w:rPr>
+    </w:lvl>
+    <w:lvl w:ilvl="5" w:tplc="0C0A0005" w:tentative="1">
+      <w:start w:val="1"/>
+      <w:numFmt w:val="bullet"/>
+      <w:lvlText w:val=""/>
+      <w:lvlJc w:val="left"/>
+      <w:pPr>
+        <w:ind w:left="4320" w:hanging="360"/>
+      </w:pPr>
+      <w:rPr>
+        <w:rFonts w:ascii="Wingdings" w:hAnsi="Wingdings" w:hint="default"/>
+      </w:rPr>
+    </w:lvl>
+    <w:lvl w:ilvl="6" w:tplc="0C0A0001" w:tentative="1">
+      <w:start w:val="1"/>
+      <w:numFmt w:val="bullet"/>
+      <w:lvlText w:val=""/>
+      <w:lvlJc w:val="left"/>
+      <w:pPr>
+        <w:ind w:left="5040" w:hanging="360"/>
+      </w:pPr>
+      <w:rPr>
+        <w:rFonts w:ascii="Symbol" w:hAnsi="Symbol" w:hint="default"/>
+      </w:rPr>
+    </w:lvl>
+    <w:lvl w:ilvl="7" w:tplc="0C0A0003" w:tentative="1">
+      <w:start w:val="1"/>
+      <w:numFmt w:val="bullet"/>
+      <w:lvlText w:val="o"/>
+      <w:lvlJc w:val="left"/>
+      <w:pPr>
+        <w:ind w:left="5760" w:hanging="360"/>
+      </w:pPr>
+      <w:rPr>
+        <w:rFonts w:ascii="Courier New" w:hAnsi="Courier New" w:cs="Courier New" w:hint="default"/>
+      </w:rPr>
+    </w:lvl>
+    <w:lvl w:ilvl="8" w:tplc="0C0A0005" w:tentative="1">
+      <w:start w:val="1"/>
+      <w:numFmt w:val="bullet"/>
+      <w:lvlText w:val=""/>
+      <w:lvlJc w:val="left"/>
+      <w:pPr>
+        <w:ind w:left="6480" w:hanging="360"/>
+      </w:pPr>
+      <w:rPr>
+        <w:rFonts w:ascii="Wingdings" w:hAnsi="Wingdings" w:hint="default"/>
+      </w:rPr>
+    </w:lvl>
+  </w:abstractNum>
+  <w:num w:numId="1" w16cid:durableId="834496842">
     <w:abstractNumId w:val="2"/>
   </w:num>
-  <w:num w:numId="2">
+  <w:num w:numId="2" w16cid:durableId="2083942018">
     <w:abstractNumId w:val="3"/>
   </w:num>
-  <w:num w:numId="3">
+  <w:num w:numId="3" w16cid:durableId="426855512">
     <w:abstractNumId w:val="0"/>
   </w:num>
-  <w:num w:numId="4">
+  <w:num w:numId="4" w16cid:durableId="1764182132">
     <w:abstractNumId w:val="1"/>
   </w:num>
-  <w:num w:numId="5">
+  <w:num w:numId="5" w16cid:durableId="1552577475">
     <w:abstractNumId w:val="4"/>
+  </w:num>
+  <w:num w:numId="6" w16cid:durableId="909971909">
+    <w:abstractNumId w:val="5"/>
   </w:num>
 </w:numbering>
 </file>
 
 <file path=word/styles.xml><?xml version="1.0" encoding="utf-8"?>
-<w:styles xmlns:mc="http://schemas.openxmlformats.org/markup-compatibility/2006" xmlns:r="http://schemas.openxmlformats.org/officeDocument/2006/relationships" xmlns:w="http://schemas.openxmlformats.org/wordprocessingml/2006/main" xmlns:w14="http://schemas.microsoft.com/office/word/2010/wordml" xmlns:w15="http://schemas.microsoft.com/office/word/2012/wordml" xmlns:w16se="http://schemas.microsoft.com/office/word/2015/wordml/symex" mc:Ignorable="w14 w15 w16se">
+<w:styles xmlns:mc="http://schemas.openxmlformats.org/markup-compatibility/2006" xmlns:r="http://schemas.openxmlformats.org/officeDocument/2006/relationships" xmlns:w="http://schemas.openxmlformats.org/wordprocessingml/2006/main" xmlns:w14="http://schemas.microsoft.com/office/word/2010/wordml" xmlns:w15="http://schemas.microsoft.com/office/word/2012/wordml" xmlns:w16cex="http://schemas.microsoft.com/office/word/2018/wordml/cex" xmlns:w16cid="http://schemas.microsoft.com/office/word/2016/wordml/cid" xmlns:w16="http://schemas.microsoft.com/office/word/2018/wordml" xmlns:w16du="http://schemas.microsoft.com/office/word/2023/wordml/word16du" xmlns:w16sdtdh="http://schemas.microsoft.com/office/word/2020/wordml/sdtdatahash" xmlns:w16sdtfl="http://schemas.microsoft.com/office/word/2024/wordml/sdtformatlock" xmlns:w16se="http://schemas.microsoft.com/office/word/2015/wordml/symex" mc:Ignorable="w14 w15 w16se w16cid w16 w16cex w16sdtdh w16sdtfl w16du">
   <w:docDefaults>
     <w:rPrDefault>
       <w:rPr>
@@ -4159,7 +4280,7 @@
       </w:pPr>
     </w:pPrDefault>
   </w:docDefaults>
-  <w:latentStyles w:defLockedState="0" w:defUIPriority="99" w:defSemiHidden="0" w:defUnhideWhenUsed="0" w:defQFormat="0" w:count="371">
+  <w:latentStyles w:defLockedState="0" w:defUIPriority="99" w:defSemiHidden="0" w:defUnhideWhenUsed="0" w:defQFormat="0" w:count="376">
     <w:lsdException w:name="Normal" w:uiPriority="0" w:qFormat="1"/>
     <w:lsdException w:name="heading 1" w:uiPriority="9" w:qFormat="1"/>
     <w:lsdException w:name="heading 2" w:semiHidden="1" w:uiPriority="9" w:unhideWhenUsed="1" w:qFormat="1"/>
@@ -4531,10 +4652,18 @@
     <w:lsdException w:name="List Table 5 Dark Accent 6" w:uiPriority="50"/>
     <w:lsdException w:name="List Table 6 Colorful Accent 6" w:uiPriority="51"/>
     <w:lsdException w:name="List Table 7 Colorful Accent 6" w:uiPriority="52"/>
+    <w:lsdException w:name="Mention" w:semiHidden="1" w:unhideWhenUsed="1"/>
+    <w:lsdException w:name="Smart Hyperlink" w:semiHidden="1" w:unhideWhenUsed="1"/>
+    <w:lsdException w:name="Hashtag" w:semiHidden="1" w:unhideWhenUsed="1"/>
+    <w:lsdException w:name="Unresolved Mention" w:semiHidden="1" w:unhideWhenUsed="1"/>
+    <w:lsdException w:name="Smart Link" w:semiHidden="1" w:unhideWhenUsed="1"/>
   </w:latentStyles>
   <w:style w:type="paragraph" w:default="1" w:styleId="Normal">
     <w:name w:val="Normal"/>
     <w:qFormat/>
+    <w:rPr>
+      <w:lang w:val="es-PE"/>
+    </w:rPr>
   </w:style>
   <w:style w:type="paragraph" w:styleId="Ttulo1">
     <w:name w:val="heading 1"/>
@@ -4776,7 +4905,6 @@
   <w:style w:type="character" w:default="1" w:styleId="Fuentedeprrafopredeter">
     <w:name w:val="Default Paragraph Font"/>
     <w:uiPriority w:val="1"/>
-    <w:semiHidden/>
     <w:unhideWhenUsed/>
   </w:style>
   <w:style w:type="table" w:default="1" w:styleId="Tablanormal">

</xml_diff>